<commit_message>
Chores: isolate function of get dataNum from file
</commit_message>
<xml_diff>
--- a/Doc/Lab4_21821280_柯劲帆_实验报告.docx
+++ b/Doc/Lab4_21821280_柯劲帆_实验报告.docx
@@ -5547,10 +5547,10 @@
             <v:path o:extrusionok="f" gradientshapeok="t" o:connecttype="rect"/>
             <o:lock v:ext="edit" aspectratio="t"/>
           </v:shapetype>
-          <v:shape id="_x0000_i1025" type="#_x0000_t75" style="width:408.6pt;height:142.65pt" o:ole="">
+          <v:shape id="_x0000_i1025" type="#_x0000_t75" style="width:409pt;height:142.5pt" o:ole="">
             <v:imagedata r:id="rId12" o:title=""/>
           </v:shape>
-          <o:OLEObject Type="Embed" ProgID="Visio.Drawing.11" ShapeID="_x0000_i1025" DrawAspect="Content" ObjectID="_1714829441" r:id="rId13"/>
+          <o:OLEObject Type="Embed" ProgID="Visio.Drawing.11" ShapeID="_x0000_i1025" DrawAspect="Content" ObjectID="_1715020652" r:id="rId13"/>
         </w:object>
       </w:r>
     </w:p>
@@ -9500,7 +9500,7 @@
           <w:sz w:val="21"/>
           <w:szCs w:val="21"/>
         </w:rPr>
-        <w:t>4</w:t>
+        <w:t>5</w:t>
       </w:r>
       <w:r>
         <w:rPr>
@@ -12090,7 +12090,7 @@
                 <w:color w:val="000000" w:themeColor="text1"/>
                 <w:szCs w:val="21"/>
               </w:rPr>
-              <w:t>call_program</w:t>
+              <w:t>get_dataNum_from_file</w:t>
             </w:r>
           </w:p>
         </w:tc>
@@ -12115,7 +12115,7 @@
                 <w:color w:val="000000" w:themeColor="text1"/>
                 <w:szCs w:val="21"/>
               </w:rPr>
-              <w:t>Lab4_call.c</w:t>
+              <w:t>Lab4_loadfile.c</w:t>
             </w:r>
           </w:p>
         </w:tc>
@@ -12136,84 +12136,19 @@
             </w:pPr>
             <w:r>
               <w:rPr>
-                <w:rFonts w:ascii="Times New Roman" w:eastAsia="楷体" w:hAnsi="Times New Roman" w:cs="Times New Roman"/>
-                <w:color w:val="000000" w:themeColor="text1"/>
-                <w:szCs w:val="21"/>
-              </w:rPr>
-              <w:t>是否是自动模式</w:t>
-            </w:r>
-            <w:r>
-              <w:rPr>
-                <w:rFonts w:ascii="Times New Roman" w:eastAsia="楷体" w:hAnsi="Times New Roman" w:cs="Times New Roman"/>
-                <w:color w:val="000000" w:themeColor="text1"/>
-                <w:szCs w:val="21"/>
-              </w:rPr>
-              <w:t>autoMode</w:t>
-            </w:r>
-            <w:r>
-              <w:rPr>
-                <w:rFonts w:ascii="Times New Roman" w:eastAsia="楷体" w:hAnsi="Times New Roman" w:cs="Times New Roman"/>
-                <w:color w:val="000000" w:themeColor="text1"/>
-                <w:szCs w:val="21"/>
-              </w:rPr>
-              <w:t>，生成数据记录文件的限制参数指针</w:t>
-            </w:r>
-            <w:r>
-              <w:rPr>
-                <w:rFonts w:ascii="Times New Roman" w:eastAsia="楷体" w:hAnsi="Times New Roman" w:cs="Times New Roman"/>
-                <w:color w:val="000000" w:themeColor="text1"/>
-                <w:szCs w:val="21"/>
-              </w:rPr>
-              <w:t>CONF* pIni</w:t>
-            </w:r>
-            <w:r>
-              <w:rPr>
-                <w:rFonts w:ascii="Times New Roman" w:eastAsia="楷体" w:hAnsi="Times New Roman" w:cs="Times New Roman"/>
-                <w:color w:val="000000" w:themeColor="text1"/>
-                <w:szCs w:val="21"/>
-              </w:rPr>
-              <w:t>，数据记录文件路径和文件名</w:t>
-            </w:r>
-            <w:r>
-              <w:rPr>
-                <w:rFonts w:ascii="Times New Roman" w:eastAsia="楷体" w:hAnsi="Times New Roman" w:cs="Times New Roman"/>
-                <w:color w:val="000000" w:themeColor="text1"/>
-                <w:szCs w:val="21"/>
-              </w:rPr>
-              <w:t>filename</w:t>
-            </w:r>
-            <w:r>
-              <w:rPr>
-                <w:rFonts w:ascii="Times New Roman" w:eastAsia="楷体" w:hAnsi="Times New Roman" w:cs="Times New Roman"/>
-                <w:color w:val="000000" w:themeColor="text1"/>
-                <w:szCs w:val="21"/>
-              </w:rPr>
-              <w:t>，数据记录文件路径信息的状态的指针</w:t>
-            </w:r>
-            <w:r>
-              <w:rPr>
-                <w:rFonts w:ascii="Times New Roman" w:eastAsia="楷体" w:hAnsi="Times New Roman" w:cs="Times New Roman"/>
-                <w:color w:val="000000" w:themeColor="text1"/>
-                <w:szCs w:val="21"/>
-              </w:rPr>
-              <w:lastRenderedPageBreak/>
-              <w:t>pFilenameStatus</w:t>
-            </w:r>
-            <w:r>
-              <w:rPr>
-                <w:rFonts w:ascii="Times New Roman" w:eastAsia="楷体" w:hAnsi="Times New Roman" w:cs="Times New Roman"/>
-                <w:color w:val="000000" w:themeColor="text1"/>
-                <w:szCs w:val="21"/>
-              </w:rPr>
-              <w:t>，数据记录条数信息的状态的指针</w:t>
-            </w:r>
-            <w:r>
-              <w:rPr>
-                <w:rFonts w:ascii="Times New Roman" w:eastAsia="楷体" w:hAnsi="Times New Roman" w:cs="Times New Roman"/>
-                <w:color w:val="000000" w:themeColor="text1"/>
-                <w:szCs w:val="21"/>
-              </w:rPr>
-              <w:t>pDataNumStatus</w:t>
+                <w:rFonts w:ascii="Times New Roman" w:eastAsia="楷体" w:hAnsi="Times New Roman" w:cs="Times New Roman" w:hint="eastAsia"/>
+                <w:color w:val="000000" w:themeColor="text1"/>
+                <w:szCs w:val="21"/>
+              </w:rPr>
+              <w:t>文件指针</w:t>
+            </w:r>
+            <w:r>
+              <w:rPr>
+                <w:rFonts w:ascii="Times New Roman" w:eastAsia="楷体" w:hAnsi="Times New Roman" w:cs="Times New Roman"/>
+                <w:color w:val="000000" w:themeColor="text1"/>
+                <w:szCs w:val="21"/>
+              </w:rPr>
+              <w:t>fp</w:t>
             </w:r>
           </w:p>
         </w:tc>
@@ -12234,12 +12169,27 @@
             </w:pPr>
             <w:r>
               <w:rPr>
-                <w:rFonts w:ascii="Times New Roman" w:eastAsia="楷体" w:hAnsi="Times New Roman" w:cs="Times New Roman"/>
-                <w:color w:val="000000" w:themeColor="text1"/>
-                <w:szCs w:val="21"/>
-              </w:rPr>
-              <w:lastRenderedPageBreak/>
-              <w:t>无</w:t>
+                <w:rFonts w:ascii="Times New Roman" w:eastAsia="楷体" w:hAnsi="Times New Roman" w:cs="Times New Roman" w:hint="eastAsia"/>
+                <w:color w:val="000000" w:themeColor="text1"/>
+                <w:szCs w:val="21"/>
+              </w:rPr>
+              <w:t>数据记录条数（</w:t>
+            </w:r>
+            <w:r>
+              <w:rPr>
+                <w:rFonts w:ascii="Times New Roman" w:eastAsia="楷体" w:hAnsi="Times New Roman" w:cs="Times New Roman"/>
+                <w:color w:val="000000" w:themeColor="text1"/>
+                <w:szCs w:val="21"/>
+              </w:rPr>
+              <w:t>int</w:t>
+            </w:r>
+            <w:r>
+              <w:rPr>
+                <w:rFonts w:ascii="Times New Roman" w:eastAsia="楷体" w:hAnsi="Times New Roman" w:cs="Times New Roman"/>
+                <w:color w:val="000000" w:themeColor="text1"/>
+                <w:szCs w:val="21"/>
+              </w:rPr>
+              <w:t>）</w:t>
             </w:r>
           </w:p>
         </w:tc>
@@ -12260,11 +12210,11 @@
             </w:pPr>
             <w:r>
               <w:rPr>
-                <w:rFonts w:ascii="Times New Roman" w:eastAsia="楷体" w:hAnsi="Times New Roman" w:cs="Times New Roman"/>
-                <w:color w:val="000000" w:themeColor="text1"/>
-                <w:szCs w:val="21"/>
-              </w:rPr>
-              <w:t>请求用户确认数据是否无误并调用外部程序</w:t>
+                <w:rFonts w:ascii="Times New Roman" w:eastAsia="楷体" w:hAnsi="Times New Roman" w:cs="Times New Roman" w:hint="eastAsia"/>
+                <w:color w:val="000000" w:themeColor="text1"/>
+                <w:szCs w:val="21"/>
+              </w:rPr>
+              <w:t>从文件开头读取数据记录条数</w:t>
             </w:r>
           </w:p>
         </w:tc>
@@ -12294,7 +12244,7 @@
                 <w:color w:val="000000" w:themeColor="text1"/>
                 <w:szCs w:val="21"/>
               </w:rPr>
-              <w:t>modify_configinfo</w:t>
+              <w:t>call_program</w:t>
             </w:r>
           </w:p>
         </w:tc>
@@ -12319,7 +12269,7 @@
                 <w:color w:val="000000" w:themeColor="text1"/>
                 <w:szCs w:val="21"/>
               </w:rPr>
-              <w:t>Lab4_conf.c</w:t>
+              <w:t>Lab4_call.c</w:t>
             </w:r>
           </w:p>
         </w:tc>
@@ -12344,7 +12294,23 @@
                 <w:color w:val="000000" w:themeColor="text1"/>
                 <w:szCs w:val="21"/>
               </w:rPr>
-              <w:t>生成数据记录文件的限制参数指针</w:t>
+              <w:t>是否是自动模式</w:t>
+            </w:r>
+            <w:r>
+              <w:rPr>
+                <w:rFonts w:ascii="Times New Roman" w:eastAsia="楷体" w:hAnsi="Times New Roman" w:cs="Times New Roman"/>
+                <w:color w:val="000000" w:themeColor="text1"/>
+                <w:szCs w:val="21"/>
+              </w:rPr>
+              <w:t>autoMode</w:t>
+            </w:r>
+            <w:r>
+              <w:rPr>
+                <w:rFonts w:ascii="Times New Roman" w:eastAsia="楷体" w:hAnsi="Times New Roman" w:cs="Times New Roman"/>
+                <w:color w:val="000000" w:themeColor="text1"/>
+                <w:szCs w:val="21"/>
+              </w:rPr>
+              <w:t>，生成数据记录文件的限制参数指针</w:t>
             </w:r>
             <w:r>
               <w:rPr>
@@ -12354,6 +12320,63 @@
               </w:rPr>
               <w:t>CONF* pIni</w:t>
             </w:r>
+            <w:r>
+              <w:rPr>
+                <w:rFonts w:ascii="Times New Roman" w:eastAsia="楷体" w:hAnsi="Times New Roman" w:cs="Times New Roman"/>
+                <w:color w:val="000000" w:themeColor="text1"/>
+                <w:szCs w:val="21"/>
+              </w:rPr>
+              <w:t>，数据记录文件路径</w:t>
+            </w:r>
+            <w:r>
+              <w:rPr>
+                <w:rFonts w:ascii="Times New Roman" w:eastAsia="楷体" w:hAnsi="Times New Roman" w:cs="Times New Roman"/>
+                <w:color w:val="000000" w:themeColor="text1"/>
+                <w:szCs w:val="21"/>
+              </w:rPr>
+              <w:lastRenderedPageBreak/>
+              <w:t>和文件名</w:t>
+            </w:r>
+            <w:r>
+              <w:rPr>
+                <w:rFonts w:ascii="Times New Roman" w:eastAsia="楷体" w:hAnsi="Times New Roman" w:cs="Times New Roman"/>
+                <w:color w:val="000000" w:themeColor="text1"/>
+                <w:szCs w:val="21"/>
+              </w:rPr>
+              <w:t>filename</w:t>
+            </w:r>
+            <w:r>
+              <w:rPr>
+                <w:rFonts w:ascii="Times New Roman" w:eastAsia="楷体" w:hAnsi="Times New Roman" w:cs="Times New Roman"/>
+                <w:color w:val="000000" w:themeColor="text1"/>
+                <w:szCs w:val="21"/>
+              </w:rPr>
+              <w:t>，数据记录文件路径信息的状态的指针</w:t>
+            </w:r>
+            <w:r>
+              <w:rPr>
+                <w:rFonts w:ascii="Times New Roman" w:eastAsia="楷体" w:hAnsi="Times New Roman" w:cs="Times New Roman"/>
+                <w:color w:val="000000" w:themeColor="text1"/>
+                <w:szCs w:val="21"/>
+              </w:rPr>
+              <w:t>pFilenameStatus</w:t>
+            </w:r>
+            <w:r>
+              <w:rPr>
+                <w:rFonts w:ascii="Times New Roman" w:eastAsia="楷体" w:hAnsi="Times New Roman" w:cs="Times New Roman"/>
+                <w:color w:val="000000" w:themeColor="text1"/>
+                <w:szCs w:val="21"/>
+              </w:rPr>
+              <w:t>，数据记录条数信息的状态的指针</w:t>
+            </w:r>
+            <w:r>
+              <w:rPr>
+                <w:rFonts w:ascii="Times New Roman" w:eastAsia="楷体" w:hAnsi="Times New Roman" w:cs="Times New Roman"/>
+                <w:color w:val="000000" w:themeColor="text1"/>
+                <w:szCs w:val="21"/>
+              </w:rPr>
+              <w:t>pDataNumStatus</w:t>
+            </w:r>
           </w:p>
         </w:tc>
         <w:tc>
@@ -12377,6 +12400,7 @@
                 <w:color w:val="000000" w:themeColor="text1"/>
                 <w:szCs w:val="21"/>
               </w:rPr>
+              <w:lastRenderedPageBreak/>
               <w:t>无</w:t>
             </w:r>
           </w:p>
@@ -12402,7 +12426,7 @@
                 <w:color w:val="000000" w:themeColor="text1"/>
                 <w:szCs w:val="21"/>
               </w:rPr>
-              <w:t>修改配置文件</w:t>
+              <w:t>请求用户确认数据是否无误并调用外部程序</w:t>
             </w:r>
           </w:p>
         </w:tc>
@@ -12433,7 +12457,7 @@
                 <w:color w:val="000000" w:themeColor="text1"/>
                 <w:szCs w:val="21"/>
               </w:rPr>
-              <w:t>cmp_for_2d_array_qsort</w:t>
+              <w:t>modify_configinfo</w:t>
             </w:r>
           </w:p>
         </w:tc>
@@ -12458,7 +12482,7 @@
                 <w:color w:val="000000" w:themeColor="text1"/>
                 <w:szCs w:val="21"/>
               </w:rPr>
-              <w:t>Lab4_sort.c</w:t>
+              <w:t>Lab4_conf.c</w:t>
             </w:r>
           </w:p>
         </w:tc>
@@ -12483,31 +12507,15 @@
                 <w:color w:val="000000" w:themeColor="text1"/>
                 <w:szCs w:val="21"/>
               </w:rPr>
-              <w:t>比较的两个二维数组的地址</w:t>
-            </w:r>
-            <w:r>
-              <w:rPr>
-                <w:rFonts w:ascii="Times New Roman" w:eastAsia="楷体" w:hAnsi="Times New Roman" w:cs="Times New Roman"/>
-                <w:color w:val="000000" w:themeColor="text1"/>
-                <w:szCs w:val="21"/>
-              </w:rPr>
-              <w:t>const void** a</w:t>
-            </w:r>
-            <w:r>
-              <w:rPr>
-                <w:rFonts w:ascii="Times New Roman" w:eastAsia="楷体" w:hAnsi="Times New Roman" w:cs="Times New Roman"/>
-                <w:color w:val="000000" w:themeColor="text1"/>
-                <w:szCs w:val="21"/>
-              </w:rPr>
-              <w:t>、</w:t>
-            </w:r>
-            <w:r>
-              <w:rPr>
-                <w:rFonts w:ascii="Times New Roman" w:eastAsia="楷体" w:hAnsi="Times New Roman" w:cs="Times New Roman"/>
-                <w:color w:val="000000" w:themeColor="text1"/>
-                <w:szCs w:val="21"/>
-              </w:rPr>
-              <w:t>const void** b</w:t>
+              <w:t>生成数据记录文件的限制参数指针</w:t>
+            </w:r>
+            <w:r>
+              <w:rPr>
+                <w:rFonts w:ascii="Times New Roman" w:eastAsia="楷体" w:hAnsi="Times New Roman" w:cs="Times New Roman"/>
+                <w:color w:val="000000" w:themeColor="text1"/>
+                <w:szCs w:val="21"/>
+              </w:rPr>
+              <w:t>CONF* pIni</w:t>
             </w:r>
           </w:p>
         </w:tc>
@@ -12532,47 +12540,7 @@
                 <w:color w:val="000000" w:themeColor="text1"/>
                 <w:szCs w:val="21"/>
               </w:rPr>
-              <w:t>&lt;0</w:t>
-            </w:r>
-            <w:r>
-              <w:rPr>
-                <w:rFonts w:ascii="Times New Roman" w:eastAsia="楷体" w:hAnsi="Times New Roman" w:cs="Times New Roman"/>
-                <w:color w:val="000000" w:themeColor="text1"/>
-                <w:szCs w:val="21"/>
-              </w:rPr>
-              <w:t>（不进行置换）</w:t>
-            </w:r>
-            <w:r>
-              <w:rPr>
-                <w:rFonts w:ascii="Times New Roman" w:eastAsia="楷体" w:hAnsi="Times New Roman" w:cs="Times New Roman"/>
-                <w:color w:val="000000" w:themeColor="text1"/>
-                <w:szCs w:val="21"/>
-              </w:rPr>
-              <w:t xml:space="preserve"> / &gt;0</w:t>
-            </w:r>
-            <w:r>
-              <w:rPr>
-                <w:rFonts w:ascii="Times New Roman" w:eastAsia="楷体" w:hAnsi="Times New Roman" w:cs="Times New Roman"/>
-                <w:color w:val="000000" w:themeColor="text1"/>
-                <w:szCs w:val="21"/>
-              </w:rPr>
-              <w:t>（进行置换）</w:t>
-            </w:r>
-            <w:r>
-              <w:rPr>
-                <w:rFonts w:ascii="Times New Roman" w:eastAsia="楷体" w:hAnsi="Times New Roman" w:cs="Times New Roman"/>
-                <w:color w:val="000000" w:themeColor="text1"/>
-                <w:szCs w:val="21"/>
-              </w:rPr>
-              <w:t xml:space="preserve"> / 0</w:t>
-            </w:r>
-            <w:r>
-              <w:rPr>
-                <w:rFonts w:ascii="Times New Roman" w:eastAsia="楷体" w:hAnsi="Times New Roman" w:cs="Times New Roman"/>
-                <w:color w:val="000000" w:themeColor="text1"/>
-                <w:szCs w:val="21"/>
-              </w:rPr>
-              <w:t>（不进行置换）</w:t>
+              <w:t>无</w:t>
             </w:r>
           </w:p>
         </w:tc>
@@ -12597,39 +12565,7 @@
                 <w:color w:val="000000" w:themeColor="text1"/>
                 <w:szCs w:val="21"/>
               </w:rPr>
-              <w:t>为给二维数组使用</w:t>
-            </w:r>
-            <w:r>
-              <w:rPr>
-                <w:rFonts w:ascii="Times New Roman" w:eastAsia="楷体" w:hAnsi="Times New Roman" w:cs="Times New Roman"/>
-                <w:color w:val="000000" w:themeColor="text1"/>
-                <w:szCs w:val="21"/>
-              </w:rPr>
-              <w:t>qsort</w:t>
-            </w:r>
-            <w:r>
-              <w:rPr>
-                <w:rFonts w:ascii="Times New Roman" w:eastAsia="楷体" w:hAnsi="Times New Roman" w:cs="Times New Roman"/>
-                <w:color w:val="000000" w:themeColor="text1"/>
-                <w:szCs w:val="21"/>
-              </w:rPr>
-              <w:t>编写的</w:t>
-            </w:r>
-            <w:r>
-              <w:rPr>
-                <w:rFonts w:ascii="Times New Roman" w:eastAsia="楷体" w:hAnsi="Times New Roman" w:cs="Times New Roman"/>
-                <w:color w:val="000000" w:themeColor="text1"/>
-                <w:szCs w:val="21"/>
-              </w:rPr>
-              <w:t>cmp</w:t>
-            </w:r>
-            <w:r>
-              <w:rPr>
-                <w:rFonts w:ascii="Times New Roman" w:eastAsia="楷体" w:hAnsi="Times New Roman" w:cs="Times New Roman"/>
-                <w:color w:val="000000" w:themeColor="text1"/>
-                <w:szCs w:val="21"/>
-              </w:rPr>
-              <w:t>函数</w:t>
+              <w:t>修改配置文件</w:t>
             </w:r>
           </w:p>
         </w:tc>
@@ -12659,7 +12595,7 @@
                 <w:color w:val="000000" w:themeColor="text1"/>
                 <w:szCs w:val="21"/>
               </w:rPr>
-              <w:t>cmp_reverse_for_2d_array_qsort</w:t>
+              <w:t>cmp_for_2d_array_qsort</w:t>
             </w:r>
           </w:p>
         </w:tc>
@@ -12758,55 +12694,47 @@
                 <w:color w:val="000000" w:themeColor="text1"/>
                 <w:szCs w:val="21"/>
               </w:rPr>
-              <w:t>&lt;0(</w:t>
-            </w:r>
-            <w:r>
-              <w:rPr>
-                <w:rFonts w:ascii="Times New Roman" w:eastAsia="楷体" w:hAnsi="Times New Roman" w:cs="Times New Roman"/>
-                <w:color w:val="000000" w:themeColor="text1"/>
-                <w:szCs w:val="21"/>
-              </w:rPr>
-              <w:t>不进行置换</w:t>
-            </w:r>
-            <w:r>
-              <w:rPr>
-                <w:rFonts w:ascii="Times New Roman" w:eastAsia="楷体" w:hAnsi="Times New Roman" w:cs="Times New Roman"/>
-                <w:color w:val="000000" w:themeColor="text1"/>
-                <w:szCs w:val="21"/>
-              </w:rPr>
-              <w:t>) / &gt;0(</w:t>
-            </w:r>
-            <w:r>
-              <w:rPr>
-                <w:rFonts w:ascii="Times New Roman" w:eastAsia="楷体" w:hAnsi="Times New Roman" w:cs="Times New Roman"/>
-                <w:color w:val="000000" w:themeColor="text1"/>
-                <w:szCs w:val="21"/>
-              </w:rPr>
-              <w:t>进行置换</w:t>
-            </w:r>
-            <w:r>
-              <w:rPr>
-                <w:rFonts w:ascii="Times New Roman" w:eastAsia="楷体" w:hAnsi="Times New Roman" w:cs="Times New Roman"/>
-                <w:color w:val="000000" w:themeColor="text1"/>
-                <w:szCs w:val="21"/>
-              </w:rPr>
-              <w:t>) / 0(</w:t>
-            </w:r>
-            <w:r>
-              <w:rPr>
-                <w:rFonts w:ascii="Times New Roman" w:eastAsia="楷体" w:hAnsi="Times New Roman" w:cs="Times New Roman"/>
-                <w:color w:val="000000" w:themeColor="text1"/>
-                <w:szCs w:val="21"/>
-              </w:rPr>
-              <w:t>不进行置换</w:t>
-            </w:r>
-            <w:r>
-              <w:rPr>
-                <w:rFonts w:ascii="Times New Roman" w:eastAsia="楷体" w:hAnsi="Times New Roman" w:cs="Times New Roman"/>
-                <w:color w:val="000000" w:themeColor="text1"/>
-                <w:szCs w:val="21"/>
-              </w:rPr>
-              <w:t>)</w:t>
+              <w:t>&lt;0</w:t>
+            </w:r>
+            <w:r>
+              <w:rPr>
+                <w:rFonts w:ascii="Times New Roman" w:eastAsia="楷体" w:hAnsi="Times New Roman" w:cs="Times New Roman"/>
+                <w:color w:val="000000" w:themeColor="text1"/>
+                <w:szCs w:val="21"/>
+              </w:rPr>
+              <w:t>（不进行置换）</w:t>
+            </w:r>
+            <w:r>
+              <w:rPr>
+                <w:rFonts w:ascii="Times New Roman" w:eastAsia="楷体" w:hAnsi="Times New Roman" w:cs="Times New Roman"/>
+                <w:color w:val="000000" w:themeColor="text1"/>
+                <w:szCs w:val="21"/>
+              </w:rPr>
+              <w:t xml:space="preserve"> / &gt;0</w:t>
+            </w:r>
+            <w:r>
+              <w:rPr>
+                <w:rFonts w:ascii="Times New Roman" w:eastAsia="楷体" w:hAnsi="Times New Roman" w:cs="Times New Roman"/>
+                <w:color w:val="000000" w:themeColor="text1"/>
+                <w:szCs w:val="21"/>
+              </w:rPr>
+              <w:t>（进行置换）</w:t>
+            </w:r>
+            <w:r>
+              <w:rPr>
+                <w:rFonts w:ascii="Times New Roman" w:eastAsia="楷体" w:hAnsi="Times New Roman" w:cs="Times New Roman"/>
+                <w:color w:val="000000" w:themeColor="text1"/>
+                <w:szCs w:val="21"/>
+              </w:rPr>
+              <w:t xml:space="preserve"> / 0</w:t>
+            </w:r>
+            <w:r>
+              <w:rPr>
+                <w:rFonts w:ascii="Times New Roman" w:eastAsia="楷体" w:hAnsi="Times New Roman" w:cs="Times New Roman"/>
+                <w:color w:val="000000" w:themeColor="text1"/>
+                <w:szCs w:val="21"/>
+              </w:rPr>
+              <w:t>（不进行置换）</w:t>
             </w:r>
           </w:p>
         </w:tc>
@@ -12863,7 +12791,7 @@
                 <w:color w:val="000000" w:themeColor="text1"/>
                 <w:szCs w:val="21"/>
               </w:rPr>
-              <w:t>函数（逆序）</w:t>
+              <w:t>函数</w:t>
             </w:r>
           </w:p>
         </w:tc>
@@ -12894,7 +12822,7 @@
                 <w:color w:val="000000" w:themeColor="text1"/>
                 <w:szCs w:val="21"/>
               </w:rPr>
-              <w:t>cmp_for_struct_array_qsort</w:t>
+              <w:t>cmp_reverse_for_2d_array_qsort</w:t>
             </w:r>
           </w:p>
         </w:tc>
@@ -12944,15 +12872,15 @@
                 <w:color w:val="000000" w:themeColor="text1"/>
                 <w:szCs w:val="21"/>
               </w:rPr>
-              <w:t>比较的两个一维数组的地址</w:t>
-            </w:r>
-            <w:r>
-              <w:rPr>
-                <w:rFonts w:ascii="Times New Roman" w:eastAsia="楷体" w:hAnsi="Times New Roman" w:cs="Times New Roman"/>
-                <w:color w:val="000000" w:themeColor="text1"/>
-                <w:szCs w:val="21"/>
-              </w:rPr>
-              <w:t>const void* a</w:t>
+              <w:t>比较的两个二维数组的地址</w:t>
+            </w:r>
+            <w:r>
+              <w:rPr>
+                <w:rFonts w:ascii="Times New Roman" w:eastAsia="楷体" w:hAnsi="Times New Roman" w:cs="Times New Roman"/>
+                <w:color w:val="000000" w:themeColor="text1"/>
+                <w:szCs w:val="21"/>
+              </w:rPr>
+              <w:t>const void** a</w:t>
             </w:r>
             <w:r>
               <w:rPr>
@@ -12968,7 +12896,7 @@
                 <w:color w:val="000000" w:themeColor="text1"/>
                 <w:szCs w:val="21"/>
               </w:rPr>
-              <w:t>const void* b</w:t>
+              <w:t>const void** b</w:t>
             </w:r>
           </w:p>
         </w:tc>
@@ -13066,7 +12994,7 @@
                 <w:color w:val="000000" w:themeColor="text1"/>
                 <w:szCs w:val="21"/>
               </w:rPr>
-              <w:t>为给结构体数组使用</w:t>
+              <w:t>为给二维数组使用</w:t>
             </w:r>
             <w:r>
               <w:rPr>
@@ -13098,7 +13026,7 @@
                 <w:color w:val="000000" w:themeColor="text1"/>
                 <w:szCs w:val="21"/>
               </w:rPr>
-              <w:t>函数</w:t>
+              <w:t>函数（逆序）</w:t>
             </w:r>
           </w:p>
         </w:tc>
@@ -13128,7 +13056,7 @@
                 <w:color w:val="000000" w:themeColor="text1"/>
                 <w:szCs w:val="21"/>
               </w:rPr>
-              <w:t>cmp_reverse_for_struct_array_qsort</w:t>
+              <w:t>cmp_for_struct_array_qsort</w:t>
             </w:r>
           </w:p>
         </w:tc>
@@ -13332,7 +13260,7 @@
                 <w:color w:val="000000" w:themeColor="text1"/>
                 <w:szCs w:val="21"/>
               </w:rPr>
-              <w:t>函数（逆序）</w:t>
+              <w:t>函数</w:t>
             </w:r>
           </w:p>
         </w:tc>
@@ -13363,7 +13291,7 @@
                 <w:color w:val="000000" w:themeColor="text1"/>
                 <w:szCs w:val="21"/>
               </w:rPr>
-              <w:t>cmp_for_point_array_qsort</w:t>
+              <w:t>cmp_reverse_for_struct_array_qsort</w:t>
             </w:r>
           </w:p>
         </w:tc>
@@ -13413,15 +13341,15 @@
                 <w:color w:val="000000" w:themeColor="text1"/>
                 <w:szCs w:val="21"/>
               </w:rPr>
-              <w:t>比较的两个二维数组的地址</w:t>
-            </w:r>
-            <w:r>
-              <w:rPr>
-                <w:rFonts w:ascii="Times New Roman" w:eastAsia="楷体" w:hAnsi="Times New Roman" w:cs="Times New Roman"/>
-                <w:color w:val="000000" w:themeColor="text1"/>
-                <w:szCs w:val="21"/>
-              </w:rPr>
-              <w:t>const void** a</w:t>
+              <w:t>比较的两个一维数组的地址</w:t>
+            </w:r>
+            <w:r>
+              <w:rPr>
+                <w:rFonts w:ascii="Times New Roman" w:eastAsia="楷体" w:hAnsi="Times New Roman" w:cs="Times New Roman"/>
+                <w:color w:val="000000" w:themeColor="text1"/>
+                <w:szCs w:val="21"/>
+              </w:rPr>
+              <w:t>const void* a</w:t>
             </w:r>
             <w:r>
               <w:rPr>
@@ -13437,7 +13365,7 @@
                 <w:color w:val="000000" w:themeColor="text1"/>
                 <w:szCs w:val="21"/>
               </w:rPr>
-              <w:t>const void** b</w:t>
+              <w:t>const void* b</w:t>
             </w:r>
           </w:p>
         </w:tc>
@@ -13535,7 +13463,7 @@
                 <w:color w:val="000000" w:themeColor="text1"/>
                 <w:szCs w:val="21"/>
               </w:rPr>
-              <w:t>为给指针数组使用</w:t>
+              <w:t>为给结构体数组使用</w:t>
             </w:r>
             <w:r>
               <w:rPr>
@@ -13567,7 +13495,7 @@
                 <w:color w:val="000000" w:themeColor="text1"/>
                 <w:szCs w:val="21"/>
               </w:rPr>
-              <w:t>函数</w:t>
+              <w:t>函数（逆序）</w:t>
             </w:r>
           </w:p>
         </w:tc>
@@ -13597,7 +13525,7 @@
                 <w:color w:val="000000" w:themeColor="text1"/>
                 <w:szCs w:val="21"/>
               </w:rPr>
-              <w:t>cmp_reverse_for_point_array_qsort</w:t>
+              <w:t>cmp_for_point_array_qsort</w:t>
             </w:r>
           </w:p>
         </w:tc>
@@ -13801,7 +13729,7 @@
                 <w:color w:val="000000" w:themeColor="text1"/>
                 <w:szCs w:val="21"/>
               </w:rPr>
-              <w:t>函数（逆序）</w:t>
+              <w:t>函数</w:t>
             </w:r>
           </w:p>
         </w:tc>
@@ -13832,7 +13760,7 @@
                 <w:color w:val="000000" w:themeColor="text1"/>
                 <w:szCs w:val="21"/>
               </w:rPr>
-              <w:t>bubble_for_link_list</w:t>
+              <w:t>cmp_reverse_for_point_array_qsort</w:t>
             </w:r>
           </w:p>
         </w:tc>
@@ -13882,63 +13810,31 @@
                 <w:color w:val="000000" w:themeColor="text1"/>
                 <w:szCs w:val="21"/>
               </w:rPr>
-              <w:t>单链表头节点（</w:t>
-            </w:r>
-            <w:r>
-              <w:rPr>
-                <w:rFonts w:ascii="Times New Roman" w:eastAsia="楷体" w:hAnsi="Times New Roman" w:cs="Times New Roman"/>
-                <w:color w:val="000000" w:themeColor="text1"/>
-                <w:szCs w:val="21"/>
-              </w:rPr>
-              <w:t>value</w:t>
-            </w:r>
-            <w:r>
-              <w:rPr>
-                <w:rFonts w:ascii="Times New Roman" w:eastAsia="楷体" w:hAnsi="Times New Roman" w:cs="Times New Roman"/>
-                <w:color w:val="000000" w:themeColor="text1"/>
-                <w:szCs w:val="21"/>
-              </w:rPr>
-              <w:t>为空）</w:t>
-            </w:r>
-            <w:r>
-              <w:rPr>
-                <w:rFonts w:ascii="Times New Roman" w:eastAsia="楷体" w:hAnsi="Times New Roman" w:cs="Times New Roman"/>
-                <w:color w:val="000000" w:themeColor="text1"/>
-                <w:szCs w:val="21"/>
-              </w:rPr>
-              <w:t>NODE* head</w:t>
-            </w:r>
-            <w:r>
-              <w:rPr>
-                <w:rFonts w:ascii="Times New Roman" w:eastAsia="楷体" w:hAnsi="Times New Roman" w:cs="Times New Roman"/>
-                <w:color w:val="000000" w:themeColor="text1"/>
-                <w:szCs w:val="21"/>
-              </w:rPr>
-              <w:t>，链表长度</w:t>
-            </w:r>
-            <w:r>
-              <w:rPr>
-                <w:rFonts w:ascii="Times New Roman" w:eastAsia="楷体" w:hAnsi="Times New Roman" w:cs="Times New Roman"/>
-                <w:color w:val="000000" w:themeColor="text1"/>
-                <w:szCs w:val="21"/>
-              </w:rPr>
-              <w:t>dataNum</w:t>
-            </w:r>
-            <w:r>
-              <w:rPr>
-                <w:rFonts w:ascii="Times New Roman" w:eastAsia="楷体" w:hAnsi="Times New Roman" w:cs="Times New Roman"/>
-                <w:color w:val="000000" w:themeColor="text1"/>
-                <w:szCs w:val="21"/>
-              </w:rPr>
-              <w:t>，是否逆序</w:t>
-            </w:r>
-            <w:r>
-              <w:rPr>
-                <w:rFonts w:ascii="Times New Roman" w:eastAsia="楷体" w:hAnsi="Times New Roman" w:cs="Times New Roman"/>
-                <w:color w:val="000000" w:themeColor="text1"/>
-                <w:szCs w:val="21"/>
-              </w:rPr>
-              <w:t>reverse</w:t>
+              <w:t>比较的两个二维数组的地址</w:t>
+            </w:r>
+            <w:r>
+              <w:rPr>
+                <w:rFonts w:ascii="Times New Roman" w:eastAsia="楷体" w:hAnsi="Times New Roman" w:cs="Times New Roman"/>
+                <w:color w:val="000000" w:themeColor="text1"/>
+                <w:szCs w:val="21"/>
+              </w:rPr>
+              <w:t>const void** a</w:t>
+            </w:r>
+            <w:r>
+              <w:rPr>
+                <w:rFonts w:ascii="Times New Roman" w:eastAsia="楷体" w:hAnsi="Times New Roman" w:cs="Times New Roman"/>
+                <w:color w:val="000000" w:themeColor="text1"/>
+                <w:szCs w:val="21"/>
+              </w:rPr>
+              <w:t>、</w:t>
+            </w:r>
+            <w:r>
+              <w:rPr>
+                <w:rFonts w:ascii="Times New Roman" w:eastAsia="楷体" w:hAnsi="Times New Roman" w:cs="Times New Roman"/>
+                <w:color w:val="000000" w:themeColor="text1"/>
+                <w:szCs w:val="21"/>
+              </w:rPr>
+              <w:t>const void** b</w:t>
             </w:r>
           </w:p>
         </w:tc>
@@ -13963,7 +13859,55 @@
                 <w:color w:val="000000" w:themeColor="text1"/>
                 <w:szCs w:val="21"/>
               </w:rPr>
-              <w:t>无</w:t>
+              <w:t>&lt;0(</w:t>
+            </w:r>
+            <w:r>
+              <w:rPr>
+                <w:rFonts w:ascii="Times New Roman" w:eastAsia="楷体" w:hAnsi="Times New Roman" w:cs="Times New Roman"/>
+                <w:color w:val="000000" w:themeColor="text1"/>
+                <w:szCs w:val="21"/>
+              </w:rPr>
+              <w:t>不进行置换</w:t>
+            </w:r>
+            <w:r>
+              <w:rPr>
+                <w:rFonts w:ascii="Times New Roman" w:eastAsia="楷体" w:hAnsi="Times New Roman" w:cs="Times New Roman"/>
+                <w:color w:val="000000" w:themeColor="text1"/>
+                <w:szCs w:val="21"/>
+              </w:rPr>
+              <w:t>) / &gt;0(</w:t>
+            </w:r>
+            <w:r>
+              <w:rPr>
+                <w:rFonts w:ascii="Times New Roman" w:eastAsia="楷体" w:hAnsi="Times New Roman" w:cs="Times New Roman"/>
+                <w:color w:val="000000" w:themeColor="text1"/>
+                <w:szCs w:val="21"/>
+              </w:rPr>
+              <w:t>进行置换</w:t>
+            </w:r>
+            <w:r>
+              <w:rPr>
+                <w:rFonts w:ascii="Times New Roman" w:eastAsia="楷体" w:hAnsi="Times New Roman" w:cs="Times New Roman"/>
+                <w:color w:val="000000" w:themeColor="text1"/>
+                <w:szCs w:val="21"/>
+              </w:rPr>
+              <w:t>) / 0(</w:t>
+            </w:r>
+            <w:r>
+              <w:rPr>
+                <w:rFonts w:ascii="Times New Roman" w:eastAsia="楷体" w:hAnsi="Times New Roman" w:cs="Times New Roman"/>
+                <w:color w:val="000000" w:themeColor="text1"/>
+                <w:szCs w:val="21"/>
+              </w:rPr>
+              <w:t>不进行置换</w:t>
+            </w:r>
+            <w:r>
+              <w:rPr>
+                <w:rFonts w:ascii="Times New Roman" w:eastAsia="楷体" w:hAnsi="Times New Roman" w:cs="Times New Roman"/>
+                <w:color w:val="000000" w:themeColor="text1"/>
+                <w:szCs w:val="21"/>
+              </w:rPr>
+              <w:t>)</w:t>
             </w:r>
           </w:p>
         </w:tc>
@@ -13988,7 +13932,39 @@
                 <w:color w:val="000000" w:themeColor="text1"/>
                 <w:szCs w:val="21"/>
               </w:rPr>
-              <w:t>对单链表使用冒泡排序</w:t>
+              <w:t>为给指针数组使用</w:t>
+            </w:r>
+            <w:r>
+              <w:rPr>
+                <w:rFonts w:ascii="Times New Roman" w:eastAsia="楷体" w:hAnsi="Times New Roman" w:cs="Times New Roman"/>
+                <w:color w:val="000000" w:themeColor="text1"/>
+                <w:szCs w:val="21"/>
+              </w:rPr>
+              <w:t>qsort</w:t>
+            </w:r>
+            <w:r>
+              <w:rPr>
+                <w:rFonts w:ascii="Times New Roman" w:eastAsia="楷体" w:hAnsi="Times New Roman" w:cs="Times New Roman"/>
+                <w:color w:val="000000" w:themeColor="text1"/>
+                <w:szCs w:val="21"/>
+              </w:rPr>
+              <w:t>编写的</w:t>
+            </w:r>
+            <w:r>
+              <w:rPr>
+                <w:rFonts w:ascii="Times New Roman" w:eastAsia="楷体" w:hAnsi="Times New Roman" w:cs="Times New Roman"/>
+                <w:color w:val="000000" w:themeColor="text1"/>
+                <w:szCs w:val="21"/>
+              </w:rPr>
+              <w:t>cmp</w:t>
+            </w:r>
+            <w:r>
+              <w:rPr>
+                <w:rFonts w:ascii="Times New Roman" w:eastAsia="楷体" w:hAnsi="Times New Roman" w:cs="Times New Roman"/>
+                <w:color w:val="000000" w:themeColor="text1"/>
+                <w:szCs w:val="21"/>
+              </w:rPr>
+              <w:t>函数（逆序）</w:t>
             </w:r>
           </w:p>
         </w:tc>
@@ -14018,7 +13994,7 @@
                 <w:color w:val="000000" w:themeColor="text1"/>
                 <w:szCs w:val="21"/>
               </w:rPr>
-              <w:t>show_menu_root</w:t>
+              <w:t>bubble_for_link_list</w:t>
             </w:r>
           </w:p>
         </w:tc>
@@ -14043,7 +14019,7 @@
                 <w:color w:val="000000" w:themeColor="text1"/>
                 <w:szCs w:val="21"/>
               </w:rPr>
-              <w:t>Lab4_view.c</w:t>
+              <w:t>Lab4_sort.c</w:t>
             </w:r>
           </w:p>
         </w:tc>
@@ -14068,13 +14044,94 @@
                 <w:color w:val="000000" w:themeColor="text1"/>
                 <w:szCs w:val="21"/>
               </w:rPr>
+              <w:t>单链表头节点（</w:t>
+            </w:r>
+            <w:r>
+              <w:rPr>
+                <w:rFonts w:ascii="Times New Roman" w:eastAsia="楷体" w:hAnsi="Times New Roman" w:cs="Times New Roman"/>
+                <w:color w:val="000000" w:themeColor="text1"/>
+                <w:szCs w:val="21"/>
+              </w:rPr>
+              <w:t>value</w:t>
+            </w:r>
+            <w:r>
+              <w:rPr>
+                <w:rFonts w:ascii="Times New Roman" w:eastAsia="楷体" w:hAnsi="Times New Roman" w:cs="Times New Roman"/>
+                <w:color w:val="000000" w:themeColor="text1"/>
+                <w:szCs w:val="21"/>
+              </w:rPr>
+              <w:t>为空）</w:t>
+            </w:r>
+            <w:r>
+              <w:rPr>
+                <w:rFonts w:ascii="Times New Roman" w:eastAsia="楷体" w:hAnsi="Times New Roman" w:cs="Times New Roman"/>
+                <w:color w:val="000000" w:themeColor="text1"/>
+                <w:szCs w:val="21"/>
+              </w:rPr>
+              <w:t>NODE* head</w:t>
+            </w:r>
+            <w:r>
+              <w:rPr>
+                <w:rFonts w:ascii="Times New Roman" w:eastAsia="楷体" w:hAnsi="Times New Roman" w:cs="Times New Roman"/>
+                <w:color w:val="000000" w:themeColor="text1"/>
+                <w:szCs w:val="21"/>
+              </w:rPr>
+              <w:t>，链表长度</w:t>
+            </w:r>
+            <w:r>
+              <w:rPr>
+                <w:rFonts w:ascii="Times New Roman" w:eastAsia="楷体" w:hAnsi="Times New Roman" w:cs="Times New Roman"/>
+                <w:color w:val="000000" w:themeColor="text1"/>
+                <w:szCs w:val="21"/>
+              </w:rPr>
+              <w:t>dataNum</w:t>
+            </w:r>
+            <w:r>
+              <w:rPr>
+                <w:rFonts w:ascii="Times New Roman" w:eastAsia="楷体" w:hAnsi="Times New Roman" w:cs="Times New Roman"/>
+                <w:color w:val="000000" w:themeColor="text1"/>
+                <w:szCs w:val="21"/>
+              </w:rPr>
+              <w:t>，是否逆序</w:t>
+            </w:r>
+            <w:r>
+              <w:rPr>
+                <w:rFonts w:ascii="Times New Roman" w:eastAsia="楷体" w:hAnsi="Times New Roman" w:cs="Times New Roman"/>
+                <w:color w:val="000000" w:themeColor="text1"/>
+                <w:szCs w:val="21"/>
+              </w:rPr>
+              <w:t>reverse</w:t>
+            </w:r>
+          </w:p>
+        </w:tc>
+        <w:tc>
+          <w:tcPr>
+            <w:tcW w:w="1701" w:type="dxa"/>
+            <w:vAlign w:val="center"/>
+          </w:tcPr>
+          <w:p>
+            <w:pPr>
+              <w:jc w:val="center"/>
+              <w:cnfStyle w:val="000000000000" w:firstRow="0" w:lastRow="0" w:firstColumn="0" w:lastColumn="0" w:oddVBand="0" w:evenVBand="0" w:oddHBand="0" w:evenHBand="0" w:firstRowFirstColumn="0" w:firstRowLastColumn="0" w:lastRowFirstColumn="0" w:lastRowLastColumn="0"/>
+              <w:rPr>
+                <w:rFonts w:ascii="Times New Roman" w:eastAsia="楷体" w:hAnsi="Times New Roman" w:cs="Times New Roman"/>
+                <w:color w:val="000000" w:themeColor="text1"/>
+                <w:szCs w:val="21"/>
+              </w:rPr>
+            </w:pPr>
+            <w:r>
+              <w:rPr>
+                <w:rFonts w:ascii="Times New Roman" w:eastAsia="楷体" w:hAnsi="Times New Roman" w:cs="Times New Roman"/>
+                <w:color w:val="000000" w:themeColor="text1"/>
+                <w:szCs w:val="21"/>
+              </w:rPr>
               <w:t>无</w:t>
             </w:r>
           </w:p>
         </w:tc>
         <w:tc>
           <w:tcPr>
-            <w:tcW w:w="1701" w:type="dxa"/>
+            <w:tcW w:w="2568" w:type="dxa"/>
             <w:vAlign w:val="center"/>
           </w:tcPr>
           <w:p>
@@ -14093,64 +14150,7 @@
                 <w:color w:val="000000" w:themeColor="text1"/>
                 <w:szCs w:val="21"/>
               </w:rPr>
-              <w:t>用户输入内容（</w:t>
-            </w:r>
-            <w:r>
-              <w:rPr>
-                <w:rFonts w:ascii="Times New Roman" w:eastAsia="楷体" w:hAnsi="Times New Roman" w:cs="Times New Roman"/>
-                <w:color w:val="000000" w:themeColor="text1"/>
-                <w:szCs w:val="21"/>
-              </w:rPr>
-              <w:t>int</w:t>
-            </w:r>
-            <w:r>
-              <w:rPr>
-                <w:rFonts w:ascii="Times New Roman" w:eastAsia="楷体" w:hAnsi="Times New Roman" w:cs="Times New Roman"/>
-                <w:color w:val="000000" w:themeColor="text1"/>
-                <w:szCs w:val="21"/>
-              </w:rPr>
-              <w:t>）</w:t>
-            </w:r>
-          </w:p>
-        </w:tc>
-        <w:tc>
-          <w:tcPr>
-            <w:tcW w:w="2568" w:type="dxa"/>
-            <w:vAlign w:val="center"/>
-          </w:tcPr>
-          <w:p>
-            <w:pPr>
-              <w:jc w:val="center"/>
-              <w:cnfStyle w:val="000000000000" w:firstRow="0" w:lastRow="0" w:firstColumn="0" w:lastColumn="0" w:oddVBand="0" w:evenVBand="0" w:oddHBand="0" w:evenHBand="0" w:firstRowFirstColumn="0" w:firstRowLastColumn="0" w:lastRowFirstColumn="0" w:lastRowLastColumn="0"/>
-              <w:rPr>
-                <w:rFonts w:ascii="Times New Roman" w:eastAsia="楷体" w:hAnsi="Times New Roman" w:cs="Times New Roman"/>
-                <w:color w:val="000000" w:themeColor="text1"/>
-                <w:szCs w:val="21"/>
-              </w:rPr>
-            </w:pPr>
-            <w:r>
-              <w:rPr>
-                <w:rFonts w:ascii="Times New Roman" w:eastAsia="楷体" w:hAnsi="Times New Roman" w:cs="Times New Roman"/>
-                <w:color w:val="000000" w:themeColor="text1"/>
-                <w:szCs w:val="21"/>
-              </w:rPr>
-              <w:t>显示选择用户</w:t>
-            </w:r>
-            <w:r>
-              <w:rPr>
-                <w:rFonts w:ascii="Times New Roman" w:eastAsia="楷体" w:hAnsi="Times New Roman" w:cs="Times New Roman"/>
-                <w:color w:val="000000" w:themeColor="text1"/>
-                <w:szCs w:val="21"/>
-              </w:rPr>
-              <w:t>/</w:t>
-            </w:r>
-            <w:r>
-              <w:rPr>
-                <w:rFonts w:ascii="Times New Roman" w:eastAsia="楷体" w:hAnsi="Times New Roman" w:cs="Times New Roman"/>
-                <w:color w:val="000000" w:themeColor="text1"/>
-                <w:szCs w:val="21"/>
-              </w:rPr>
-              <w:t>开发者模式的菜单并读取输入</w:t>
+              <w:t>对单链表使用冒泡排序</w:t>
             </w:r>
           </w:p>
         </w:tc>
@@ -14181,7 +14181,7 @@
                 <w:color w:val="000000" w:themeColor="text1"/>
                 <w:szCs w:val="21"/>
               </w:rPr>
-              <w:t>show_menu_user</w:t>
+              <w:t>show_menu_root</w:t>
             </w:r>
           </w:p>
         </w:tc>
@@ -14297,7 +14297,23 @@
                 <w:color w:val="000000" w:themeColor="text1"/>
                 <w:szCs w:val="21"/>
               </w:rPr>
-              <w:t>显示用户模式的菜单并读取输入</w:t>
+              <w:t>显示选择用户</w:t>
+            </w:r>
+            <w:r>
+              <w:rPr>
+                <w:rFonts w:ascii="Times New Roman" w:eastAsia="楷体" w:hAnsi="Times New Roman" w:cs="Times New Roman"/>
+                <w:color w:val="000000" w:themeColor="text1"/>
+                <w:szCs w:val="21"/>
+              </w:rPr>
+              <w:t>/</w:t>
+            </w:r>
+            <w:r>
+              <w:rPr>
+                <w:rFonts w:ascii="Times New Roman" w:eastAsia="楷体" w:hAnsi="Times New Roman" w:cs="Times New Roman"/>
+                <w:color w:val="000000" w:themeColor="text1"/>
+                <w:szCs w:val="21"/>
+              </w:rPr>
+              <w:t>开发者模式的菜单并读取输入</w:t>
             </w:r>
           </w:p>
         </w:tc>
@@ -14327,7 +14343,7 @@
                 <w:color w:val="000000" w:themeColor="text1"/>
                 <w:szCs w:val="21"/>
               </w:rPr>
-              <w:t>show_menu_developer</w:t>
+              <w:t>show_menu_user</w:t>
             </w:r>
           </w:p>
         </w:tc>
@@ -14443,7 +14459,7 @@
                 <w:color w:val="000000" w:themeColor="text1"/>
                 <w:szCs w:val="21"/>
               </w:rPr>
-              <w:t>显示开发者模式的菜单并读取输入</w:t>
+              <w:t>显示用户模式的菜单并读取输入</w:t>
             </w:r>
           </w:p>
         </w:tc>
@@ -14474,7 +14490,7 @@
                 <w:color w:val="000000" w:themeColor="text1"/>
                 <w:szCs w:val="21"/>
               </w:rPr>
-              <w:t>show_menu_ask_if_read_file</w:t>
+              <w:t>show_menu_developer</w:t>
             </w:r>
           </w:p>
         </w:tc>
@@ -14557,23 +14573,7 @@
                 <w:color w:val="000000" w:themeColor="text1"/>
                 <w:szCs w:val="21"/>
               </w:rPr>
-              <w:t>1-Y</w:t>
-            </w:r>
-            <w:r>
-              <w:rPr>
-                <w:rFonts w:ascii="Times New Roman" w:eastAsia="楷体" w:hAnsi="Times New Roman" w:cs="Times New Roman"/>
-                <w:color w:val="000000" w:themeColor="text1"/>
-                <w:szCs w:val="21"/>
-              </w:rPr>
-              <w:t>；</w:t>
-            </w:r>
-            <w:r>
-              <w:rPr>
-                <w:rFonts w:ascii="Times New Roman" w:eastAsia="楷体" w:hAnsi="Times New Roman" w:cs="Times New Roman"/>
-                <w:color w:val="000000" w:themeColor="text1"/>
-                <w:szCs w:val="21"/>
-              </w:rPr>
-              <w:t>0-N</w:t>
+              <w:t>int</w:t>
             </w:r>
             <w:r>
               <w:rPr>
@@ -14606,7 +14606,7 @@
                 <w:color w:val="000000" w:themeColor="text1"/>
                 <w:szCs w:val="21"/>
               </w:rPr>
-              <w:t>询问用户是否查看生成的数据记录文件</w:t>
+              <w:t>显示开发者模式的菜单并读取输入</w:t>
             </w:r>
           </w:p>
         </w:tc>
@@ -14636,8 +14636,16 @@
                 <w:color w:val="000000" w:themeColor="text1"/>
                 <w:szCs w:val="21"/>
               </w:rPr>
+              <w:t>show_menu</w:t>
+            </w:r>
+            <w:r>
+              <w:rPr>
+                <w:rFonts w:ascii="Times New Roman" w:eastAsia="楷体" w:hAnsi="Times New Roman" w:cs="Times New Roman"/>
+                <w:color w:val="000000" w:themeColor="text1"/>
+                <w:szCs w:val="21"/>
+              </w:rPr>
               <w:lastRenderedPageBreak/>
-              <w:t>show_menu_ask_how_to_store</w:t>
+              <w:t>_ask_if_read_file</w:t>
             </w:r>
           </w:p>
         </w:tc>
@@ -14662,6 +14670,7 @@
                 <w:color w:val="000000" w:themeColor="text1"/>
                 <w:szCs w:val="21"/>
               </w:rPr>
+              <w:lastRenderedPageBreak/>
               <w:t>Lab4_view.c</w:t>
             </w:r>
           </w:p>
@@ -14712,15 +14721,40 @@
                 <w:color w:val="000000" w:themeColor="text1"/>
                 <w:szCs w:val="21"/>
               </w:rPr>
-              <w:t>用户输入内容（</w:t>
-            </w:r>
-            <w:r>
-              <w:rPr>
-                <w:rFonts w:ascii="Times New Roman" w:eastAsia="楷体" w:hAnsi="Times New Roman" w:cs="Times New Roman"/>
-                <w:color w:val="000000" w:themeColor="text1"/>
-                <w:szCs w:val="21"/>
-              </w:rPr>
-              <w:t>int</w:t>
+              <w:t>用户输入内容</w:t>
+            </w:r>
+            <w:r>
+              <w:rPr>
+                <w:rFonts w:ascii="Times New Roman" w:eastAsia="楷体" w:hAnsi="Times New Roman" w:cs="Times New Roman"/>
+                <w:color w:val="000000" w:themeColor="text1"/>
+                <w:szCs w:val="21"/>
+              </w:rPr>
+              <w:lastRenderedPageBreak/>
+              <w:t>（</w:t>
+            </w:r>
+            <w:r>
+              <w:rPr>
+                <w:rFonts w:ascii="Times New Roman" w:eastAsia="楷体" w:hAnsi="Times New Roman" w:cs="Times New Roman"/>
+                <w:color w:val="000000" w:themeColor="text1"/>
+                <w:szCs w:val="21"/>
+              </w:rPr>
+              <w:t>1-Y</w:t>
+            </w:r>
+            <w:r>
+              <w:rPr>
+                <w:rFonts w:ascii="Times New Roman" w:eastAsia="楷体" w:hAnsi="Times New Roman" w:cs="Times New Roman"/>
+                <w:color w:val="000000" w:themeColor="text1"/>
+                <w:szCs w:val="21"/>
+              </w:rPr>
+              <w:t>；</w:t>
+            </w:r>
+            <w:r>
+              <w:rPr>
+                <w:rFonts w:ascii="Times New Roman" w:eastAsia="楷体" w:hAnsi="Times New Roman" w:cs="Times New Roman"/>
+                <w:color w:val="000000" w:themeColor="text1"/>
+                <w:szCs w:val="21"/>
+              </w:rPr>
+              <w:t>0-N</w:t>
             </w:r>
             <w:r>
               <w:rPr>
@@ -14753,55 +14787,17 @@
                 <w:color w:val="000000" w:themeColor="text1"/>
                 <w:szCs w:val="21"/>
               </w:rPr>
-              <w:t>询问用户选择二维数组</w:t>
-            </w:r>
-            <w:r>
-              <w:rPr>
-                <w:rFonts w:ascii="Times New Roman" w:eastAsia="楷体" w:hAnsi="Times New Roman" w:cs="Times New Roman"/>
-                <w:color w:val="000000" w:themeColor="text1"/>
-                <w:szCs w:val="21"/>
-              </w:rPr>
-              <w:t>/</w:t>
-            </w:r>
-            <w:r>
-              <w:rPr>
-                <w:rFonts w:ascii="Times New Roman" w:eastAsia="楷体" w:hAnsi="Times New Roman" w:cs="Times New Roman"/>
-                <w:color w:val="000000" w:themeColor="text1"/>
-                <w:szCs w:val="21"/>
-              </w:rPr>
-              <w:t>结构体数组</w:t>
-            </w:r>
-            <w:r>
-              <w:rPr>
-                <w:rFonts w:ascii="Times New Roman" w:eastAsia="楷体" w:hAnsi="Times New Roman" w:cs="Times New Roman"/>
-                <w:color w:val="000000" w:themeColor="text1"/>
-                <w:szCs w:val="21"/>
-              </w:rPr>
-              <w:t>/</w:t>
-            </w:r>
-            <w:r>
-              <w:rPr>
-                <w:rFonts w:ascii="Times New Roman" w:eastAsia="楷体" w:hAnsi="Times New Roman" w:cs="Times New Roman"/>
-                <w:color w:val="000000" w:themeColor="text1"/>
-                <w:szCs w:val="21"/>
-              </w:rPr>
-              <w:t>指针数组</w:t>
-            </w:r>
-            <w:r>
-              <w:rPr>
-                <w:rFonts w:ascii="Times New Roman" w:eastAsia="楷体" w:hAnsi="Times New Roman" w:cs="Times New Roman"/>
-                <w:color w:val="000000" w:themeColor="text1"/>
-                <w:szCs w:val="21"/>
-              </w:rPr>
-              <w:t>/</w:t>
-            </w:r>
-            <w:r>
-              <w:rPr>
-                <w:rFonts w:ascii="Times New Roman" w:eastAsia="楷体" w:hAnsi="Times New Roman" w:cs="Times New Roman"/>
-                <w:color w:val="000000" w:themeColor="text1"/>
-                <w:szCs w:val="21"/>
-              </w:rPr>
-              <w:t>链表存储</w:t>
+              <w:lastRenderedPageBreak/>
+              <w:t>询问用户是否查看生成的数</w:t>
+            </w:r>
+            <w:r>
+              <w:rPr>
+                <w:rFonts w:ascii="Times New Roman" w:eastAsia="楷体" w:hAnsi="Times New Roman" w:cs="Times New Roman"/>
+                <w:color w:val="000000" w:themeColor="text1"/>
+                <w:szCs w:val="21"/>
+              </w:rPr>
+              <w:lastRenderedPageBreak/>
+              <w:t>据记录文件</w:t>
             </w:r>
           </w:p>
         </w:tc>
@@ -14832,7 +14828,8 @@
                 <w:color w:val="000000" w:themeColor="text1"/>
                 <w:szCs w:val="21"/>
               </w:rPr>
-              <w:t>show_menu_timeCount</w:t>
+              <w:lastRenderedPageBreak/>
+              <w:t>show_menu_ask_how_to_store</w:t>
             </w:r>
           </w:p>
         </w:tc>
@@ -14915,23 +14912,7 @@
                 <w:color w:val="000000" w:themeColor="text1"/>
                 <w:szCs w:val="21"/>
               </w:rPr>
-              <w:t>1-Y</w:t>
-            </w:r>
-            <w:r>
-              <w:rPr>
-                <w:rFonts w:ascii="Times New Roman" w:eastAsia="楷体" w:hAnsi="Times New Roman" w:cs="Times New Roman"/>
-                <w:color w:val="000000" w:themeColor="text1"/>
-                <w:szCs w:val="21"/>
-              </w:rPr>
-              <w:t>；</w:t>
-            </w:r>
-            <w:r>
-              <w:rPr>
-                <w:rFonts w:ascii="Times New Roman" w:eastAsia="楷体" w:hAnsi="Times New Roman" w:cs="Times New Roman"/>
-                <w:color w:val="000000" w:themeColor="text1"/>
-                <w:szCs w:val="21"/>
-              </w:rPr>
-              <w:t>0-N</w:t>
+              <w:t>int</w:t>
             </w:r>
             <w:r>
               <w:rPr>
@@ -14964,7 +14945,55 @@
                 <w:color w:val="000000" w:themeColor="text1"/>
                 <w:szCs w:val="21"/>
               </w:rPr>
-              <w:t>开发者模式询问用户运行程序时是否计时</w:t>
+              <w:t>询问用户选择二维数组</w:t>
+            </w:r>
+            <w:r>
+              <w:rPr>
+                <w:rFonts w:ascii="Times New Roman" w:eastAsia="楷体" w:hAnsi="Times New Roman" w:cs="Times New Roman"/>
+                <w:color w:val="000000" w:themeColor="text1"/>
+                <w:szCs w:val="21"/>
+              </w:rPr>
+              <w:t>/</w:t>
+            </w:r>
+            <w:r>
+              <w:rPr>
+                <w:rFonts w:ascii="Times New Roman" w:eastAsia="楷体" w:hAnsi="Times New Roman" w:cs="Times New Roman"/>
+                <w:color w:val="000000" w:themeColor="text1"/>
+                <w:szCs w:val="21"/>
+              </w:rPr>
+              <w:t>结构体数组</w:t>
+            </w:r>
+            <w:r>
+              <w:rPr>
+                <w:rFonts w:ascii="Times New Roman" w:eastAsia="楷体" w:hAnsi="Times New Roman" w:cs="Times New Roman"/>
+                <w:color w:val="000000" w:themeColor="text1"/>
+                <w:szCs w:val="21"/>
+              </w:rPr>
+              <w:t>/</w:t>
+            </w:r>
+            <w:r>
+              <w:rPr>
+                <w:rFonts w:ascii="Times New Roman" w:eastAsia="楷体" w:hAnsi="Times New Roman" w:cs="Times New Roman"/>
+                <w:color w:val="000000" w:themeColor="text1"/>
+                <w:szCs w:val="21"/>
+              </w:rPr>
+              <w:t>指针数组</w:t>
+            </w:r>
+            <w:r>
+              <w:rPr>
+                <w:rFonts w:ascii="Times New Roman" w:eastAsia="楷体" w:hAnsi="Times New Roman" w:cs="Times New Roman"/>
+                <w:color w:val="000000" w:themeColor="text1"/>
+                <w:szCs w:val="21"/>
+              </w:rPr>
+              <w:t>/</w:t>
+            </w:r>
+            <w:r>
+              <w:rPr>
+                <w:rFonts w:ascii="Times New Roman" w:eastAsia="楷体" w:hAnsi="Times New Roman" w:cs="Times New Roman"/>
+                <w:color w:val="000000" w:themeColor="text1"/>
+                <w:szCs w:val="21"/>
+              </w:rPr>
+              <w:t>链表存储</w:t>
             </w:r>
           </w:p>
         </w:tc>
@@ -14994,7 +15023,7 @@
                 <w:color w:val="000000" w:themeColor="text1"/>
                 <w:szCs w:val="21"/>
               </w:rPr>
-              <w:t>show_menu_ask_data_status_before_sort</w:t>
+              <w:t>show_menu_timeCount</w:t>
             </w:r>
           </w:p>
         </w:tc>
@@ -15077,7 +15106,23 @@
                 <w:color w:val="000000" w:themeColor="text1"/>
                 <w:szCs w:val="21"/>
               </w:rPr>
-              <w:t>int</w:t>
+              <w:t>1-Y</w:t>
+            </w:r>
+            <w:r>
+              <w:rPr>
+                <w:rFonts w:ascii="Times New Roman" w:eastAsia="楷体" w:hAnsi="Times New Roman" w:cs="Times New Roman"/>
+                <w:color w:val="000000" w:themeColor="text1"/>
+                <w:szCs w:val="21"/>
+              </w:rPr>
+              <w:t>；</w:t>
+            </w:r>
+            <w:r>
+              <w:rPr>
+                <w:rFonts w:ascii="Times New Roman" w:eastAsia="楷体" w:hAnsi="Times New Roman" w:cs="Times New Roman"/>
+                <w:color w:val="000000" w:themeColor="text1"/>
+                <w:szCs w:val="21"/>
+              </w:rPr>
+              <w:t>0-N</w:t>
             </w:r>
             <w:r>
               <w:rPr>
@@ -15110,7 +15155,7 @@
                 <w:color w:val="000000" w:themeColor="text1"/>
                 <w:szCs w:val="21"/>
               </w:rPr>
-              <w:t>询问用户选择计时排序前数据预处理方式</w:t>
+              <w:t>开发者模式询问用户运行程序时是否计时</w:t>
             </w:r>
           </w:p>
         </w:tc>
@@ -15141,7 +15186,7 @@
                 <w:color w:val="000000" w:themeColor="text1"/>
                 <w:szCs w:val="21"/>
               </w:rPr>
-              <w:t>show_menu_ask_sort_method</w:t>
+              <w:t>show_menu_ask_data_status_before_sort</w:t>
             </w:r>
           </w:p>
         </w:tc>
@@ -15257,7 +15302,7 @@
                 <w:color w:val="000000" w:themeColor="text1"/>
                 <w:szCs w:val="21"/>
               </w:rPr>
-              <w:t>询问用户选择排序方式</w:t>
+              <w:t>询问用户选择计时排序前数据预处理方式</w:t>
             </w:r>
           </w:p>
         </w:tc>
@@ -15287,7 +15332,7 @@
                 <w:color w:val="000000" w:themeColor="text1"/>
                 <w:szCs w:val="21"/>
               </w:rPr>
-              <w:t>print_data_in_2d_array</w:t>
+              <w:t>show_menu_ask_sort_method</w:t>
             </w:r>
           </w:p>
         </w:tc>
@@ -15337,31 +15382,7 @@
                 <w:color w:val="000000" w:themeColor="text1"/>
                 <w:szCs w:val="21"/>
               </w:rPr>
-              <w:t>二维数组地址</w:t>
-            </w:r>
-            <w:r>
-              <w:rPr>
-                <w:rFonts w:ascii="Times New Roman" w:eastAsia="楷体" w:hAnsi="Times New Roman" w:cs="Times New Roman"/>
-                <w:color w:val="000000" w:themeColor="text1"/>
-                <w:szCs w:val="21"/>
-              </w:rPr>
-              <w:t>int(*data)[3]</w:t>
-            </w:r>
-            <w:r>
-              <w:rPr>
-                <w:rFonts w:ascii="Times New Roman" w:eastAsia="楷体" w:hAnsi="Times New Roman" w:cs="Times New Roman"/>
-                <w:color w:val="000000" w:themeColor="text1"/>
-                <w:szCs w:val="21"/>
-              </w:rPr>
-              <w:t>，数据记录条数</w:t>
-            </w:r>
-            <w:r>
-              <w:rPr>
-                <w:rFonts w:ascii="Times New Roman" w:eastAsia="楷体" w:hAnsi="Times New Roman" w:cs="Times New Roman"/>
-                <w:color w:val="000000" w:themeColor="text1"/>
-                <w:szCs w:val="21"/>
-              </w:rPr>
-              <w:t>dataNum</w:t>
+              <w:t>无</w:t>
             </w:r>
           </w:p>
         </w:tc>
@@ -15386,7 +15407,23 @@
                 <w:color w:val="000000" w:themeColor="text1"/>
                 <w:szCs w:val="21"/>
               </w:rPr>
-              <w:t>无</w:t>
+              <w:t>用户输入内容（</w:t>
+            </w:r>
+            <w:r>
+              <w:rPr>
+                <w:rFonts w:ascii="Times New Roman" w:eastAsia="楷体" w:hAnsi="Times New Roman" w:cs="Times New Roman"/>
+                <w:color w:val="000000" w:themeColor="text1"/>
+                <w:szCs w:val="21"/>
+              </w:rPr>
+              <w:t>int</w:t>
+            </w:r>
+            <w:r>
+              <w:rPr>
+                <w:rFonts w:ascii="Times New Roman" w:eastAsia="楷体" w:hAnsi="Times New Roman" w:cs="Times New Roman"/>
+                <w:color w:val="000000" w:themeColor="text1"/>
+                <w:szCs w:val="21"/>
+              </w:rPr>
+              <w:t>）</w:t>
             </w:r>
           </w:p>
         </w:tc>
@@ -15411,7 +15448,7 @@
                 <w:color w:val="000000" w:themeColor="text1"/>
                 <w:szCs w:val="21"/>
               </w:rPr>
-              <w:t>打印二维数组内容</w:t>
+              <w:t>询问用户选择排序方式</w:t>
             </w:r>
           </w:p>
         </w:tc>
@@ -15442,7 +15479,7 @@
                 <w:color w:val="000000" w:themeColor="text1"/>
                 <w:szCs w:val="21"/>
               </w:rPr>
-              <w:t>print_data_in_struct_array</w:t>
+              <w:t>print_data_in_2d_array</w:t>
             </w:r>
           </w:p>
         </w:tc>
@@ -15492,15 +15529,15 @@
                 <w:color w:val="000000" w:themeColor="text1"/>
                 <w:szCs w:val="21"/>
               </w:rPr>
-              <w:t>结构体数组地址</w:t>
-            </w:r>
-            <w:r>
-              <w:rPr>
-                <w:rFonts w:ascii="Times New Roman" w:eastAsia="楷体" w:hAnsi="Times New Roman" w:cs="Times New Roman"/>
-                <w:color w:val="000000" w:themeColor="text1"/>
-                <w:szCs w:val="21"/>
-              </w:rPr>
-              <w:t>DATAITEM* data</w:t>
+              <w:t>二维数组地址</w:t>
+            </w:r>
+            <w:r>
+              <w:rPr>
+                <w:rFonts w:ascii="Times New Roman" w:eastAsia="楷体" w:hAnsi="Times New Roman" w:cs="Times New Roman"/>
+                <w:color w:val="000000" w:themeColor="text1"/>
+                <w:szCs w:val="21"/>
+              </w:rPr>
+              <w:t>int(*data)[3]</w:t>
             </w:r>
             <w:r>
               <w:rPr>
@@ -15566,7 +15603,7 @@
                 <w:color w:val="000000" w:themeColor="text1"/>
                 <w:szCs w:val="21"/>
               </w:rPr>
-              <w:t>打印结构体数组内容</w:t>
+              <w:t>打印二维数组内容</w:t>
             </w:r>
           </w:p>
         </w:tc>
@@ -15596,7 +15633,7 @@
                 <w:color w:val="000000" w:themeColor="text1"/>
                 <w:szCs w:val="21"/>
               </w:rPr>
-              <w:t>print_data_in_point_array</w:t>
+              <w:t>print_data_in_struct_array</w:t>
             </w:r>
           </w:p>
         </w:tc>
@@ -15654,7 +15691,7 @@
                 <w:color w:val="000000" w:themeColor="text1"/>
                 <w:szCs w:val="21"/>
               </w:rPr>
-              <w:t>DATAITEM** data</w:t>
+              <w:t>DATAITEM* data</w:t>
             </w:r>
             <w:r>
               <w:rPr>
@@ -15720,7 +15757,7 @@
                 <w:color w:val="000000" w:themeColor="text1"/>
                 <w:szCs w:val="21"/>
               </w:rPr>
-              <w:t>打印指针数组内容</w:t>
+              <w:t>打印结构体数组内容</w:t>
             </w:r>
           </w:p>
         </w:tc>
@@ -15751,7 +15788,7 @@
                 <w:color w:val="000000" w:themeColor="text1"/>
                 <w:szCs w:val="21"/>
               </w:rPr>
-              <w:t>print_data_in_link_list</w:t>
+              <w:t>print_data_in_point_array</w:t>
             </w:r>
           </w:p>
         </w:tc>
@@ -15801,31 +15838,31 @@
                 <w:color w:val="000000" w:themeColor="text1"/>
                 <w:szCs w:val="21"/>
               </w:rPr>
-              <w:t>单链表头节点（</w:t>
-            </w:r>
-            <w:r>
-              <w:rPr>
-                <w:rFonts w:ascii="Times New Roman" w:eastAsia="楷体" w:hAnsi="Times New Roman" w:cs="Times New Roman"/>
-                <w:color w:val="000000" w:themeColor="text1"/>
-                <w:szCs w:val="21"/>
-              </w:rPr>
-              <w:t>value</w:t>
-            </w:r>
-            <w:r>
-              <w:rPr>
-                <w:rFonts w:ascii="Times New Roman" w:eastAsia="楷体" w:hAnsi="Times New Roman" w:cs="Times New Roman"/>
-                <w:color w:val="000000" w:themeColor="text1"/>
-                <w:szCs w:val="21"/>
-              </w:rPr>
-              <w:t>为空）</w:t>
-            </w:r>
-            <w:r>
-              <w:rPr>
-                <w:rFonts w:ascii="Times New Roman" w:eastAsia="楷体" w:hAnsi="Times New Roman" w:cs="Times New Roman"/>
-                <w:color w:val="000000" w:themeColor="text1"/>
-                <w:szCs w:val="21"/>
-              </w:rPr>
-              <w:t>NODE* head</w:t>
+              <w:t>结构体数组地址</w:t>
+            </w:r>
+            <w:r>
+              <w:rPr>
+                <w:rFonts w:ascii="Times New Roman" w:eastAsia="楷体" w:hAnsi="Times New Roman" w:cs="Times New Roman"/>
+                <w:color w:val="000000" w:themeColor="text1"/>
+                <w:szCs w:val="21"/>
+              </w:rPr>
+              <w:t>DATAITEM** data</w:t>
+            </w:r>
+            <w:r>
+              <w:rPr>
+                <w:rFonts w:ascii="Times New Roman" w:eastAsia="楷体" w:hAnsi="Times New Roman" w:cs="Times New Roman"/>
+                <w:color w:val="000000" w:themeColor="text1"/>
+                <w:szCs w:val="21"/>
+              </w:rPr>
+              <w:t>，数据记录条数</w:t>
+            </w:r>
+            <w:r>
+              <w:rPr>
+                <w:rFonts w:ascii="Times New Roman" w:eastAsia="楷体" w:hAnsi="Times New Roman" w:cs="Times New Roman"/>
+                <w:color w:val="000000" w:themeColor="text1"/>
+                <w:szCs w:val="21"/>
+              </w:rPr>
+              <w:t>dataNum</w:t>
             </w:r>
           </w:p>
         </w:tc>
@@ -15875,7 +15912,7 @@
                 <w:color w:val="000000" w:themeColor="text1"/>
                 <w:szCs w:val="21"/>
               </w:rPr>
-              <w:t>打印链表内容</w:t>
+              <w:t>打印指针数组内容</w:t>
             </w:r>
           </w:p>
         </w:tc>
@@ -15905,7 +15942,7 @@
                 <w:color w:val="000000" w:themeColor="text1"/>
                 <w:szCs w:val="21"/>
               </w:rPr>
-              <w:t>show_data_in_2d_array</w:t>
+              <w:t>print_data_in_link_list</w:t>
             </w:r>
           </w:p>
         </w:tc>
@@ -15955,63 +15992,31 @@
                 <w:color w:val="000000" w:themeColor="text1"/>
                 <w:szCs w:val="21"/>
               </w:rPr>
-              <w:t>数据记录文件路径和文件名</w:t>
-            </w:r>
-            <w:r>
-              <w:rPr>
-                <w:rFonts w:ascii="Times New Roman" w:eastAsia="楷体" w:hAnsi="Times New Roman" w:cs="Times New Roman"/>
-                <w:color w:val="000000" w:themeColor="text1"/>
-                <w:szCs w:val="21"/>
-              </w:rPr>
-              <w:t>filename</w:t>
-            </w:r>
-            <w:r>
-              <w:rPr>
-                <w:rFonts w:ascii="Times New Roman" w:eastAsia="楷体" w:hAnsi="Times New Roman" w:cs="Times New Roman"/>
-                <w:color w:val="000000" w:themeColor="text1"/>
-                <w:szCs w:val="21"/>
-              </w:rPr>
-              <w:t>，文件指针</w:t>
-            </w:r>
-            <w:r>
-              <w:rPr>
-                <w:rFonts w:ascii="Times New Roman" w:eastAsia="楷体" w:hAnsi="Times New Roman" w:cs="Times New Roman"/>
-                <w:color w:val="000000" w:themeColor="text1"/>
-                <w:szCs w:val="21"/>
-              </w:rPr>
-              <w:t>fp</w:t>
-            </w:r>
-            <w:r>
-              <w:rPr>
-                <w:rFonts w:ascii="Times New Roman" w:eastAsia="楷体" w:hAnsi="Times New Roman" w:cs="Times New Roman"/>
-                <w:color w:val="000000" w:themeColor="text1"/>
-                <w:szCs w:val="21"/>
-              </w:rPr>
-              <w:t>，用户</w:t>
-            </w:r>
-            <w:r>
-              <w:rPr>
-                <w:rFonts w:ascii="Times New Roman" w:eastAsia="楷体" w:hAnsi="Times New Roman" w:cs="Times New Roman"/>
-                <w:color w:val="000000" w:themeColor="text1"/>
-                <w:szCs w:val="21"/>
-              </w:rPr>
-              <w:t>/</w:t>
-            </w:r>
-            <w:r>
-              <w:rPr>
-                <w:rFonts w:ascii="Times New Roman" w:eastAsia="楷体" w:hAnsi="Times New Roman" w:cs="Times New Roman"/>
-                <w:color w:val="000000" w:themeColor="text1"/>
-                <w:szCs w:val="21"/>
-              </w:rPr>
-              <w:t>开发者模式</w:t>
-            </w:r>
-            <w:r>
-              <w:rPr>
-                <w:rFonts w:ascii="Times New Roman" w:eastAsia="楷体" w:hAnsi="Times New Roman" w:cs="Times New Roman"/>
-                <w:color w:val="000000" w:themeColor="text1"/>
-                <w:szCs w:val="21"/>
-              </w:rPr>
-              <w:t>rootMode</w:t>
+              <w:t>单链表头节点（</w:t>
+            </w:r>
+            <w:r>
+              <w:rPr>
+                <w:rFonts w:ascii="Times New Roman" w:eastAsia="楷体" w:hAnsi="Times New Roman" w:cs="Times New Roman"/>
+                <w:color w:val="000000" w:themeColor="text1"/>
+                <w:szCs w:val="21"/>
+              </w:rPr>
+              <w:t>value</w:t>
+            </w:r>
+            <w:r>
+              <w:rPr>
+                <w:rFonts w:ascii="Times New Roman" w:eastAsia="楷体" w:hAnsi="Times New Roman" w:cs="Times New Roman"/>
+                <w:color w:val="000000" w:themeColor="text1"/>
+                <w:szCs w:val="21"/>
+              </w:rPr>
+              <w:t>为空）</w:t>
+            </w:r>
+            <w:r>
+              <w:rPr>
+                <w:rFonts w:ascii="Times New Roman" w:eastAsia="楷体" w:hAnsi="Times New Roman" w:cs="Times New Roman"/>
+                <w:color w:val="000000" w:themeColor="text1"/>
+                <w:szCs w:val="21"/>
+              </w:rPr>
+              <w:t>NODE* head</w:t>
             </w:r>
           </w:p>
         </w:tc>
@@ -16061,7 +16066,7 @@
                 <w:color w:val="000000" w:themeColor="text1"/>
                 <w:szCs w:val="21"/>
               </w:rPr>
-              <w:t>排序并展示数据记录（二维数组）</w:t>
+              <w:t>打印链表内容</w:t>
             </w:r>
           </w:p>
         </w:tc>
@@ -16092,7 +16097,7 @@
                 <w:color w:val="000000" w:themeColor="text1"/>
                 <w:szCs w:val="21"/>
               </w:rPr>
-              <w:t>show_data_in_struct_array</w:t>
+              <w:t>show_data_in_2d_array</w:t>
             </w:r>
           </w:p>
         </w:tc>
@@ -16248,7 +16253,7 @@
                 <w:color w:val="000000" w:themeColor="text1"/>
                 <w:szCs w:val="21"/>
               </w:rPr>
-              <w:t>排序并展示数据记录（结构体数组）</w:t>
+              <w:t>排序并展示数据记录（二维数组）</w:t>
             </w:r>
           </w:p>
         </w:tc>
@@ -16465,7 +16470,7 @@
                 <w:color w:val="000000" w:themeColor="text1"/>
                 <w:szCs w:val="21"/>
               </w:rPr>
-              <w:t>show_data_in_point_array</w:t>
+              <w:t>show_data_in_struct_array</w:t>
             </w:r>
           </w:p>
         </w:tc>
@@ -16621,7 +16626,7 @@
                 <w:color w:val="000000" w:themeColor="text1"/>
                 <w:szCs w:val="21"/>
               </w:rPr>
-              <w:t>排序并展示数据记录（指针数组）</w:t>
+              <w:t>排序并展示数据记录（结构体数组）</w:t>
             </w:r>
           </w:p>
         </w:tc>
@@ -16651,7 +16656,7 @@
                 <w:color w:val="000000" w:themeColor="text1"/>
                 <w:szCs w:val="21"/>
               </w:rPr>
-              <w:t>show_data_i</w:t>
+              <w:t>show_data_in_point_arr</w:t>
             </w:r>
             <w:r>
               <w:rPr>
@@ -16660,7 +16665,7 @@
                 <w:szCs w:val="21"/>
               </w:rPr>
               <w:lastRenderedPageBreak/>
-              <w:t>n_link_list</w:t>
+              <w:t>ay</w:t>
             </w:r>
           </w:p>
         </w:tc>
@@ -16719,48 +16724,56 @@
                 <w:color w:val="000000" w:themeColor="text1"/>
                 <w:szCs w:val="21"/>
               </w:rPr>
+              <w:t>filename</w:t>
+            </w:r>
+            <w:r>
+              <w:rPr>
+                <w:rFonts w:ascii="Times New Roman" w:eastAsia="楷体" w:hAnsi="Times New Roman" w:cs="Times New Roman"/>
+                <w:color w:val="000000" w:themeColor="text1"/>
+                <w:szCs w:val="21"/>
+              </w:rPr>
+              <w:t>，文件指针</w:t>
+            </w:r>
+            <w:r>
+              <w:rPr>
+                <w:rFonts w:ascii="Times New Roman" w:eastAsia="楷体" w:hAnsi="Times New Roman" w:cs="Times New Roman"/>
+                <w:color w:val="000000" w:themeColor="text1"/>
+                <w:szCs w:val="21"/>
+              </w:rPr>
+              <w:t>fp</w:t>
+            </w:r>
+            <w:r>
+              <w:rPr>
+                <w:rFonts w:ascii="Times New Roman" w:eastAsia="楷体" w:hAnsi="Times New Roman" w:cs="Times New Roman"/>
+                <w:color w:val="000000" w:themeColor="text1"/>
+                <w:szCs w:val="21"/>
+              </w:rPr>
+              <w:t>，用户</w:t>
+            </w:r>
+            <w:r>
+              <w:rPr>
+                <w:rFonts w:ascii="Times New Roman" w:eastAsia="楷体" w:hAnsi="Times New Roman" w:cs="Times New Roman"/>
+                <w:color w:val="000000" w:themeColor="text1"/>
+                <w:szCs w:val="21"/>
+              </w:rPr>
+              <w:t>/</w:t>
+            </w:r>
+            <w:r>
+              <w:rPr>
+                <w:rFonts w:ascii="Times New Roman" w:eastAsia="楷体" w:hAnsi="Times New Roman" w:cs="Times New Roman"/>
+                <w:color w:val="000000" w:themeColor="text1"/>
+                <w:szCs w:val="21"/>
+              </w:rPr>
+              <w:t>开发</w:t>
+            </w:r>
+            <w:r>
+              <w:rPr>
+                <w:rFonts w:ascii="Times New Roman" w:eastAsia="楷体" w:hAnsi="Times New Roman" w:cs="Times New Roman"/>
+                <w:color w:val="000000" w:themeColor="text1"/>
+                <w:szCs w:val="21"/>
+              </w:rPr>
               <w:lastRenderedPageBreak/>
-              <w:t>filename</w:t>
-            </w:r>
-            <w:r>
-              <w:rPr>
-                <w:rFonts w:ascii="Times New Roman" w:eastAsia="楷体" w:hAnsi="Times New Roman" w:cs="Times New Roman"/>
-                <w:color w:val="000000" w:themeColor="text1"/>
-                <w:szCs w:val="21"/>
-              </w:rPr>
-              <w:t>，文件指针</w:t>
-            </w:r>
-            <w:r>
-              <w:rPr>
-                <w:rFonts w:ascii="Times New Roman" w:eastAsia="楷体" w:hAnsi="Times New Roman" w:cs="Times New Roman"/>
-                <w:color w:val="000000" w:themeColor="text1"/>
-                <w:szCs w:val="21"/>
-              </w:rPr>
-              <w:t>fp</w:t>
-            </w:r>
-            <w:r>
-              <w:rPr>
-                <w:rFonts w:ascii="Times New Roman" w:eastAsia="楷体" w:hAnsi="Times New Roman" w:cs="Times New Roman"/>
-                <w:color w:val="000000" w:themeColor="text1"/>
-                <w:szCs w:val="21"/>
-              </w:rPr>
-              <w:t>，用户</w:t>
-            </w:r>
-            <w:r>
-              <w:rPr>
-                <w:rFonts w:ascii="Times New Roman" w:eastAsia="楷体" w:hAnsi="Times New Roman" w:cs="Times New Roman"/>
-                <w:color w:val="000000" w:themeColor="text1"/>
-                <w:szCs w:val="21"/>
-              </w:rPr>
-              <w:t>/</w:t>
-            </w:r>
-            <w:r>
-              <w:rPr>
-                <w:rFonts w:ascii="Times New Roman" w:eastAsia="楷体" w:hAnsi="Times New Roman" w:cs="Times New Roman"/>
-                <w:color w:val="000000" w:themeColor="text1"/>
-                <w:szCs w:val="21"/>
-              </w:rPr>
-              <w:t>开发者模式</w:t>
+              <w:t>者模式</w:t>
             </w:r>
             <w:r>
               <w:rPr>
@@ -16819,16 +16832,7 @@
                 <w:color w:val="000000" w:themeColor="text1"/>
                 <w:szCs w:val="21"/>
               </w:rPr>
-              <w:t>排序并展示数据记录（链</w:t>
-            </w:r>
-            <w:r>
-              <w:rPr>
-                <w:rFonts w:ascii="Times New Roman" w:eastAsia="楷体" w:hAnsi="Times New Roman" w:cs="Times New Roman"/>
-                <w:color w:val="000000" w:themeColor="text1"/>
-                <w:szCs w:val="21"/>
-              </w:rPr>
-              <w:lastRenderedPageBreak/>
-              <w:t>表）</w:t>
+              <w:t>排序并展示数据记录（指针数组）</w:t>
             </w:r>
           </w:p>
         </w:tc>
@@ -16859,8 +16863,7 @@
                 <w:color w:val="000000" w:themeColor="text1"/>
                 <w:szCs w:val="21"/>
               </w:rPr>
-              <w:lastRenderedPageBreak/>
-              <w:t>str_to_int</w:t>
+              <w:t>show_data_in_link_list</w:t>
             </w:r>
           </w:p>
         </w:tc>
@@ -16885,7 +16888,7 @@
                 <w:color w:val="000000" w:themeColor="text1"/>
                 <w:szCs w:val="21"/>
               </w:rPr>
-              <w:t>Lab4_tools.c</w:t>
+              <w:t>Lab4_view.c</w:t>
             </w:r>
           </w:p>
         </w:tc>
@@ -16910,15 +16913,63 @@
                 <w:color w:val="000000" w:themeColor="text1"/>
                 <w:szCs w:val="21"/>
               </w:rPr>
-              <w:t>存储数字信息的字符串</w:t>
-            </w:r>
-            <w:r>
-              <w:rPr>
-                <w:rFonts w:ascii="Times New Roman" w:eastAsia="楷体" w:hAnsi="Times New Roman" w:cs="Times New Roman"/>
-                <w:color w:val="000000" w:themeColor="text1"/>
-                <w:szCs w:val="21"/>
-              </w:rPr>
-              <w:t>numArr</w:t>
+              <w:t>数据记录文件路径和文件名</w:t>
+            </w:r>
+            <w:r>
+              <w:rPr>
+                <w:rFonts w:ascii="Times New Roman" w:eastAsia="楷体" w:hAnsi="Times New Roman" w:cs="Times New Roman"/>
+                <w:color w:val="000000" w:themeColor="text1"/>
+                <w:szCs w:val="21"/>
+              </w:rPr>
+              <w:t>filename</w:t>
+            </w:r>
+            <w:r>
+              <w:rPr>
+                <w:rFonts w:ascii="Times New Roman" w:eastAsia="楷体" w:hAnsi="Times New Roman" w:cs="Times New Roman"/>
+                <w:color w:val="000000" w:themeColor="text1"/>
+                <w:szCs w:val="21"/>
+              </w:rPr>
+              <w:t>，文件指针</w:t>
+            </w:r>
+            <w:r>
+              <w:rPr>
+                <w:rFonts w:ascii="Times New Roman" w:eastAsia="楷体" w:hAnsi="Times New Roman" w:cs="Times New Roman"/>
+                <w:color w:val="000000" w:themeColor="text1"/>
+                <w:szCs w:val="21"/>
+              </w:rPr>
+              <w:t>fp</w:t>
+            </w:r>
+            <w:r>
+              <w:rPr>
+                <w:rFonts w:ascii="Times New Roman" w:eastAsia="楷体" w:hAnsi="Times New Roman" w:cs="Times New Roman"/>
+                <w:color w:val="000000" w:themeColor="text1"/>
+                <w:szCs w:val="21"/>
+              </w:rPr>
+              <w:t>，用户</w:t>
+            </w:r>
+            <w:r>
+              <w:rPr>
+                <w:rFonts w:ascii="Times New Roman" w:eastAsia="楷体" w:hAnsi="Times New Roman" w:cs="Times New Roman"/>
+                <w:color w:val="000000" w:themeColor="text1"/>
+                <w:szCs w:val="21"/>
+              </w:rPr>
+              <w:t>/</w:t>
+            </w:r>
+            <w:r>
+              <w:rPr>
+                <w:rFonts w:ascii="Times New Roman" w:eastAsia="楷体" w:hAnsi="Times New Roman" w:cs="Times New Roman"/>
+                <w:color w:val="000000" w:themeColor="text1"/>
+                <w:szCs w:val="21"/>
+              </w:rPr>
+              <w:t>开发者模式</w:t>
+            </w:r>
+            <w:r>
+              <w:rPr>
+                <w:rFonts w:ascii="Times New Roman" w:eastAsia="楷体" w:hAnsi="Times New Roman" w:cs="Times New Roman"/>
+                <w:color w:val="000000" w:themeColor="text1"/>
+                <w:szCs w:val="21"/>
+              </w:rPr>
+              <w:t>rootMode</w:t>
             </w:r>
           </w:p>
         </w:tc>
@@ -16943,47 +16994,7 @@
                 <w:color w:val="000000" w:themeColor="text1"/>
                 <w:szCs w:val="21"/>
               </w:rPr>
-              <w:t>合法转化数字结果</w:t>
-            </w:r>
-            <w:r>
-              <w:rPr>
-                <w:rFonts w:ascii="Times New Roman" w:eastAsia="楷体" w:hAnsi="Times New Roman" w:cs="Times New Roman"/>
-                <w:color w:val="000000" w:themeColor="text1"/>
-                <w:szCs w:val="21"/>
-              </w:rPr>
-              <w:t>num</w:t>
-            </w:r>
-            <w:r>
-              <w:rPr>
-                <w:rFonts w:ascii="Times New Roman" w:eastAsia="楷体" w:hAnsi="Times New Roman" w:cs="Times New Roman"/>
-                <w:color w:val="000000" w:themeColor="text1"/>
-                <w:szCs w:val="21"/>
-              </w:rPr>
-              <w:t>，有非数字字符返回</w:t>
-            </w:r>
-            <w:r>
-              <w:rPr>
-                <w:rFonts w:ascii="Times New Roman" w:eastAsia="楷体" w:hAnsi="Times New Roman" w:cs="Times New Roman"/>
-                <w:color w:val="000000" w:themeColor="text1"/>
-                <w:szCs w:val="21"/>
-              </w:rPr>
-              <w:t>-2</w:t>
-            </w:r>
-            <w:r>
-              <w:rPr>
-                <w:rFonts w:ascii="Times New Roman" w:eastAsia="楷体" w:hAnsi="Times New Roman" w:cs="Times New Roman"/>
-                <w:color w:val="000000" w:themeColor="text1"/>
-                <w:szCs w:val="21"/>
-              </w:rPr>
-              <w:t>，超出范围返回</w:t>
-            </w:r>
-            <w:r>
-              <w:rPr>
-                <w:rFonts w:ascii="Times New Roman" w:eastAsia="楷体" w:hAnsi="Times New Roman" w:cs="Times New Roman"/>
-                <w:color w:val="000000" w:themeColor="text1"/>
-                <w:szCs w:val="21"/>
-              </w:rPr>
-              <w:t>-1</w:t>
+              <w:t>无</w:t>
             </w:r>
           </w:p>
         </w:tc>
@@ -17008,23 +17019,7 @@
                 <w:color w:val="000000" w:themeColor="text1"/>
                 <w:szCs w:val="21"/>
               </w:rPr>
-              <w:t>将</w:t>
-            </w:r>
-            <w:r>
-              <w:rPr>
-                <w:rFonts w:ascii="Times New Roman" w:eastAsia="楷体" w:hAnsi="Times New Roman" w:cs="Times New Roman"/>
-                <w:color w:val="000000" w:themeColor="text1"/>
-                <w:szCs w:val="21"/>
-              </w:rPr>
-              <w:t>numArr</w:t>
-            </w:r>
-            <w:r>
-              <w:rPr>
-                <w:rFonts w:ascii="Times New Roman" w:eastAsia="楷体" w:hAnsi="Times New Roman" w:cs="Times New Roman"/>
-                <w:color w:val="000000" w:themeColor="text1"/>
-                <w:szCs w:val="21"/>
-              </w:rPr>
-              <w:t>中的存储数据记录条数检查是否合法，合法转化为数字</w:t>
+              <w:t>排序并展示数据记录（链表）</w:t>
             </w:r>
           </w:p>
         </w:tc>
@@ -17054,7 +17049,7 @@
                 <w:color w:val="000000" w:themeColor="text1"/>
                 <w:szCs w:val="21"/>
               </w:rPr>
-              <w:t>free_data_in_point_array</w:t>
+              <w:t>str_to_int</w:t>
             </w:r>
           </w:p>
         </w:tc>
@@ -17104,31 +17099,15 @@
                 <w:color w:val="000000" w:themeColor="text1"/>
                 <w:szCs w:val="21"/>
               </w:rPr>
-              <w:t>结构体数组地址</w:t>
-            </w:r>
-            <w:r>
-              <w:rPr>
-                <w:rFonts w:ascii="Times New Roman" w:eastAsia="楷体" w:hAnsi="Times New Roman" w:cs="Times New Roman"/>
-                <w:color w:val="000000" w:themeColor="text1"/>
-                <w:szCs w:val="21"/>
-              </w:rPr>
-              <w:t>DATAITEM** data</w:t>
-            </w:r>
-            <w:r>
-              <w:rPr>
-                <w:rFonts w:ascii="Times New Roman" w:eastAsia="楷体" w:hAnsi="Times New Roman" w:cs="Times New Roman"/>
-                <w:color w:val="000000" w:themeColor="text1"/>
-                <w:szCs w:val="21"/>
-              </w:rPr>
-              <w:t>，数据记录条数</w:t>
-            </w:r>
-            <w:r>
-              <w:rPr>
-                <w:rFonts w:ascii="Times New Roman" w:eastAsia="楷体" w:hAnsi="Times New Roman" w:cs="Times New Roman"/>
-                <w:color w:val="000000" w:themeColor="text1"/>
-                <w:szCs w:val="21"/>
-              </w:rPr>
-              <w:t>dataNum</w:t>
+              <w:t>存储数字信息的字符串</w:t>
+            </w:r>
+            <w:r>
+              <w:rPr>
+                <w:rFonts w:ascii="Times New Roman" w:eastAsia="楷体" w:hAnsi="Times New Roman" w:cs="Times New Roman"/>
+                <w:color w:val="000000" w:themeColor="text1"/>
+                <w:szCs w:val="21"/>
+              </w:rPr>
+              <w:t>numArr</w:t>
             </w:r>
           </w:p>
         </w:tc>
@@ -17153,7 +17132,47 @@
                 <w:color w:val="000000" w:themeColor="text1"/>
                 <w:szCs w:val="21"/>
               </w:rPr>
-              <w:t>无</w:t>
+              <w:t>合法转化数字结果</w:t>
+            </w:r>
+            <w:r>
+              <w:rPr>
+                <w:rFonts w:ascii="Times New Roman" w:eastAsia="楷体" w:hAnsi="Times New Roman" w:cs="Times New Roman"/>
+                <w:color w:val="000000" w:themeColor="text1"/>
+                <w:szCs w:val="21"/>
+              </w:rPr>
+              <w:t>num</w:t>
+            </w:r>
+            <w:r>
+              <w:rPr>
+                <w:rFonts w:ascii="Times New Roman" w:eastAsia="楷体" w:hAnsi="Times New Roman" w:cs="Times New Roman"/>
+                <w:color w:val="000000" w:themeColor="text1"/>
+                <w:szCs w:val="21"/>
+              </w:rPr>
+              <w:t>，有非数字字符返回</w:t>
+            </w:r>
+            <w:r>
+              <w:rPr>
+                <w:rFonts w:ascii="Times New Roman" w:eastAsia="楷体" w:hAnsi="Times New Roman" w:cs="Times New Roman"/>
+                <w:color w:val="000000" w:themeColor="text1"/>
+                <w:szCs w:val="21"/>
+              </w:rPr>
+              <w:t>-2</w:t>
+            </w:r>
+            <w:r>
+              <w:rPr>
+                <w:rFonts w:ascii="Times New Roman" w:eastAsia="楷体" w:hAnsi="Times New Roman" w:cs="Times New Roman"/>
+                <w:color w:val="000000" w:themeColor="text1"/>
+                <w:szCs w:val="21"/>
+              </w:rPr>
+              <w:t>，超出范围返回</w:t>
+            </w:r>
+            <w:r>
+              <w:rPr>
+                <w:rFonts w:ascii="Times New Roman" w:eastAsia="楷体" w:hAnsi="Times New Roman" w:cs="Times New Roman"/>
+                <w:color w:val="000000" w:themeColor="text1"/>
+                <w:szCs w:val="21"/>
+              </w:rPr>
+              <w:t>-1</w:t>
             </w:r>
           </w:p>
         </w:tc>
@@ -17178,7 +17197,23 @@
                 <w:color w:val="000000" w:themeColor="text1"/>
                 <w:szCs w:val="21"/>
               </w:rPr>
-              <w:t>释放指针数组的每个元素指向的空间</w:t>
+              <w:t>将</w:t>
+            </w:r>
+            <w:r>
+              <w:rPr>
+                <w:rFonts w:ascii="Times New Roman" w:eastAsia="楷体" w:hAnsi="Times New Roman" w:cs="Times New Roman"/>
+                <w:color w:val="000000" w:themeColor="text1"/>
+                <w:szCs w:val="21"/>
+              </w:rPr>
+              <w:t>numArr</w:t>
+            </w:r>
+            <w:r>
+              <w:rPr>
+                <w:rFonts w:ascii="Times New Roman" w:eastAsia="楷体" w:hAnsi="Times New Roman" w:cs="Times New Roman"/>
+                <w:color w:val="000000" w:themeColor="text1"/>
+                <w:szCs w:val="21"/>
+              </w:rPr>
+              <w:t>中的存储数据记录条数检查是否合法，合法转化为数字</w:t>
             </w:r>
           </w:p>
         </w:tc>
@@ -17209,7 +17244,7 @@
                 <w:color w:val="000000" w:themeColor="text1"/>
                 <w:szCs w:val="21"/>
               </w:rPr>
-              <w:t>free_data_in_link_list</w:t>
+              <w:t>free_data_in_point_array</w:t>
             </w:r>
           </w:p>
         </w:tc>
@@ -17259,31 +17294,31 @@
                 <w:color w:val="000000" w:themeColor="text1"/>
                 <w:szCs w:val="21"/>
               </w:rPr>
-              <w:t>单链表头节点（</w:t>
-            </w:r>
-            <w:r>
-              <w:rPr>
-                <w:rFonts w:ascii="Times New Roman" w:eastAsia="楷体" w:hAnsi="Times New Roman" w:cs="Times New Roman"/>
-                <w:color w:val="000000" w:themeColor="text1"/>
-                <w:szCs w:val="21"/>
-              </w:rPr>
-              <w:t>value</w:t>
-            </w:r>
-            <w:r>
-              <w:rPr>
-                <w:rFonts w:ascii="Times New Roman" w:eastAsia="楷体" w:hAnsi="Times New Roman" w:cs="Times New Roman"/>
-                <w:color w:val="000000" w:themeColor="text1"/>
-                <w:szCs w:val="21"/>
-              </w:rPr>
-              <w:t>为空）</w:t>
-            </w:r>
-            <w:r>
-              <w:rPr>
-                <w:rFonts w:ascii="Times New Roman" w:eastAsia="楷体" w:hAnsi="Times New Roman" w:cs="Times New Roman"/>
-                <w:color w:val="000000" w:themeColor="text1"/>
-                <w:szCs w:val="21"/>
-              </w:rPr>
-              <w:t>NODE* head</w:t>
+              <w:t>结构体数组地址</w:t>
+            </w:r>
+            <w:r>
+              <w:rPr>
+                <w:rFonts w:ascii="Times New Roman" w:eastAsia="楷体" w:hAnsi="Times New Roman" w:cs="Times New Roman"/>
+                <w:color w:val="000000" w:themeColor="text1"/>
+                <w:szCs w:val="21"/>
+              </w:rPr>
+              <w:t>DATAITEM** data</w:t>
+            </w:r>
+            <w:r>
+              <w:rPr>
+                <w:rFonts w:ascii="Times New Roman" w:eastAsia="楷体" w:hAnsi="Times New Roman" w:cs="Times New Roman"/>
+                <w:color w:val="000000" w:themeColor="text1"/>
+                <w:szCs w:val="21"/>
+              </w:rPr>
+              <w:t>，数据记录条数</w:t>
+            </w:r>
+            <w:r>
+              <w:rPr>
+                <w:rFonts w:ascii="Times New Roman" w:eastAsia="楷体" w:hAnsi="Times New Roman" w:cs="Times New Roman"/>
+                <w:color w:val="000000" w:themeColor="text1"/>
+                <w:szCs w:val="21"/>
+              </w:rPr>
+              <w:t>dataNum</w:t>
             </w:r>
           </w:p>
         </w:tc>
@@ -17333,7 +17368,7 @@
                 <w:color w:val="000000" w:themeColor="text1"/>
                 <w:szCs w:val="21"/>
               </w:rPr>
-              <w:t>释放单链表的空间</w:t>
+              <w:t>释放指针数组的每个元素指向的空间</w:t>
             </w:r>
           </w:p>
         </w:tc>
@@ -17363,6 +17398,161 @@
                 <w:color w:val="000000" w:themeColor="text1"/>
                 <w:szCs w:val="21"/>
               </w:rPr>
+              <w:t>free_data_in_link_list</w:t>
+            </w:r>
+          </w:p>
+        </w:tc>
+        <w:tc>
+          <w:tcPr>
+            <w:tcW w:w="1418" w:type="dxa"/>
+            <w:vAlign w:val="center"/>
+          </w:tcPr>
+          <w:p>
+            <w:pPr>
+              <w:jc w:val="center"/>
+              <w:cnfStyle w:val="000000000000" w:firstRow="0" w:lastRow="0" w:firstColumn="0" w:lastColumn="0" w:oddVBand="0" w:evenVBand="0" w:oddHBand="0" w:evenHBand="0" w:firstRowFirstColumn="0" w:firstRowLastColumn="0" w:lastRowFirstColumn="0" w:lastRowLastColumn="0"/>
+              <w:rPr>
+                <w:rFonts w:ascii="Times New Roman" w:eastAsia="楷体" w:hAnsi="Times New Roman" w:cs="Times New Roman"/>
+                <w:color w:val="000000" w:themeColor="text1"/>
+                <w:szCs w:val="21"/>
+              </w:rPr>
+            </w:pPr>
+            <w:r>
+              <w:rPr>
+                <w:rFonts w:ascii="Times New Roman" w:eastAsia="楷体" w:hAnsi="Times New Roman" w:cs="Times New Roman"/>
+                <w:color w:val="000000" w:themeColor="text1"/>
+                <w:szCs w:val="21"/>
+              </w:rPr>
+              <w:t>Lab4_tools.c</w:t>
+            </w:r>
+          </w:p>
+        </w:tc>
+        <w:tc>
+          <w:tcPr>
+            <w:tcW w:w="3118" w:type="dxa"/>
+            <w:vAlign w:val="center"/>
+          </w:tcPr>
+          <w:p>
+            <w:pPr>
+              <w:jc w:val="center"/>
+              <w:cnfStyle w:val="000000000000" w:firstRow="0" w:lastRow="0" w:firstColumn="0" w:lastColumn="0" w:oddVBand="0" w:evenVBand="0" w:oddHBand="0" w:evenHBand="0" w:firstRowFirstColumn="0" w:firstRowLastColumn="0" w:lastRowFirstColumn="0" w:lastRowLastColumn="0"/>
+              <w:rPr>
+                <w:rFonts w:ascii="Times New Roman" w:eastAsia="楷体" w:hAnsi="Times New Roman" w:cs="Times New Roman"/>
+                <w:color w:val="000000" w:themeColor="text1"/>
+                <w:szCs w:val="21"/>
+              </w:rPr>
+            </w:pPr>
+            <w:r>
+              <w:rPr>
+                <w:rFonts w:ascii="Times New Roman" w:eastAsia="楷体" w:hAnsi="Times New Roman" w:cs="Times New Roman"/>
+                <w:color w:val="000000" w:themeColor="text1"/>
+                <w:szCs w:val="21"/>
+              </w:rPr>
+              <w:t>单链表头节点（</w:t>
+            </w:r>
+            <w:r>
+              <w:rPr>
+                <w:rFonts w:ascii="Times New Roman" w:eastAsia="楷体" w:hAnsi="Times New Roman" w:cs="Times New Roman"/>
+                <w:color w:val="000000" w:themeColor="text1"/>
+                <w:szCs w:val="21"/>
+              </w:rPr>
+              <w:t>value</w:t>
+            </w:r>
+            <w:r>
+              <w:rPr>
+                <w:rFonts w:ascii="Times New Roman" w:eastAsia="楷体" w:hAnsi="Times New Roman" w:cs="Times New Roman"/>
+                <w:color w:val="000000" w:themeColor="text1"/>
+                <w:szCs w:val="21"/>
+              </w:rPr>
+              <w:t>为空）</w:t>
+            </w:r>
+            <w:r>
+              <w:rPr>
+                <w:rFonts w:ascii="Times New Roman" w:eastAsia="楷体" w:hAnsi="Times New Roman" w:cs="Times New Roman"/>
+                <w:color w:val="000000" w:themeColor="text1"/>
+                <w:szCs w:val="21"/>
+              </w:rPr>
+              <w:t>NODE* head</w:t>
+            </w:r>
+          </w:p>
+        </w:tc>
+        <w:tc>
+          <w:tcPr>
+            <w:tcW w:w="1701" w:type="dxa"/>
+            <w:vAlign w:val="center"/>
+          </w:tcPr>
+          <w:p>
+            <w:pPr>
+              <w:jc w:val="center"/>
+              <w:cnfStyle w:val="000000000000" w:firstRow="0" w:lastRow="0" w:firstColumn="0" w:lastColumn="0" w:oddVBand="0" w:evenVBand="0" w:oddHBand="0" w:evenHBand="0" w:firstRowFirstColumn="0" w:firstRowLastColumn="0" w:lastRowFirstColumn="0" w:lastRowLastColumn="0"/>
+              <w:rPr>
+                <w:rFonts w:ascii="Times New Roman" w:eastAsia="楷体" w:hAnsi="Times New Roman" w:cs="Times New Roman"/>
+                <w:color w:val="000000" w:themeColor="text1"/>
+                <w:szCs w:val="21"/>
+              </w:rPr>
+            </w:pPr>
+            <w:r>
+              <w:rPr>
+                <w:rFonts w:ascii="Times New Roman" w:eastAsia="楷体" w:hAnsi="Times New Roman" w:cs="Times New Roman"/>
+                <w:color w:val="000000" w:themeColor="text1"/>
+                <w:szCs w:val="21"/>
+              </w:rPr>
+              <w:t>无</w:t>
+            </w:r>
+          </w:p>
+        </w:tc>
+        <w:tc>
+          <w:tcPr>
+            <w:tcW w:w="2568" w:type="dxa"/>
+            <w:vAlign w:val="center"/>
+          </w:tcPr>
+          <w:p>
+            <w:pPr>
+              <w:jc w:val="center"/>
+              <w:cnfStyle w:val="000000000000" w:firstRow="0" w:lastRow="0" w:firstColumn="0" w:lastColumn="0" w:oddVBand="0" w:evenVBand="0" w:oddHBand="0" w:evenHBand="0" w:firstRowFirstColumn="0" w:firstRowLastColumn="0" w:lastRowFirstColumn="0" w:lastRowLastColumn="0"/>
+              <w:rPr>
+                <w:rFonts w:ascii="Times New Roman" w:eastAsia="楷体" w:hAnsi="Times New Roman" w:cs="Times New Roman"/>
+                <w:color w:val="000000" w:themeColor="text1"/>
+                <w:szCs w:val="21"/>
+              </w:rPr>
+            </w:pPr>
+            <w:r>
+              <w:rPr>
+                <w:rFonts w:ascii="Times New Roman" w:eastAsia="楷体" w:hAnsi="Times New Roman" w:cs="Times New Roman"/>
+                <w:color w:val="000000" w:themeColor="text1"/>
+                <w:szCs w:val="21"/>
+              </w:rPr>
+              <w:t>释放单链表的空间</w:t>
+            </w:r>
+          </w:p>
+        </w:tc>
+      </w:tr>
+      <w:tr>
+        <w:trPr>
+          <w:cnfStyle w:val="000000100000" w:firstRow="0" w:lastRow="0" w:firstColumn="0" w:lastColumn="0" w:oddVBand="0" w:evenVBand="0" w:oddHBand="1" w:evenHBand="0" w:firstRowFirstColumn="0" w:firstRowLastColumn="0" w:lastRowFirstColumn="0" w:lastRowLastColumn="0"/>
+          <w:jc w:val="center"/>
+        </w:trPr>
+        <w:tc>
+          <w:tcPr>
+            <w:cnfStyle w:val="001000000000" w:firstRow="0" w:lastRow="0" w:firstColumn="1" w:lastColumn="0" w:oddVBand="0" w:evenVBand="0" w:oddHBand="0" w:evenHBand="0" w:firstRowFirstColumn="0" w:firstRowLastColumn="0" w:lastRowFirstColumn="0" w:lastRowLastColumn="0"/>
+            <w:tcW w:w="1271" w:type="dxa"/>
+            <w:vAlign w:val="center"/>
+          </w:tcPr>
+          <w:p>
+            <w:pPr>
+              <w:jc w:val="center"/>
+              <w:rPr>
+                <w:rFonts w:ascii="Times New Roman" w:eastAsia="楷体" w:hAnsi="Times New Roman" w:cs="Times New Roman"/>
+                <w:color w:val="000000" w:themeColor="text1"/>
+                <w:szCs w:val="21"/>
+              </w:rPr>
+            </w:pPr>
+            <w:r>
+              <w:rPr>
+                <w:rFonts w:ascii="Times New Roman" w:eastAsia="楷体" w:hAnsi="Times New Roman" w:cs="Times New Roman"/>
+                <w:color w:val="000000" w:themeColor="text1"/>
+                <w:szCs w:val="21"/>
+              </w:rPr>
               <w:t>get_time</w:t>
             </w:r>
           </w:p>
@@ -17375,7 +17565,7 @@
           <w:p>
             <w:pPr>
               <w:jc w:val="center"/>
-              <w:cnfStyle w:val="000000000000" w:firstRow="0" w:lastRow="0" w:firstColumn="0" w:lastColumn="0" w:oddVBand="0" w:evenVBand="0" w:oddHBand="0" w:evenHBand="0" w:firstRowFirstColumn="0" w:firstRowLastColumn="0" w:lastRowFirstColumn="0" w:lastRowLastColumn="0"/>
+              <w:cnfStyle w:val="000000100000" w:firstRow="0" w:lastRow="0" w:firstColumn="0" w:lastColumn="0" w:oddVBand="0" w:evenVBand="0" w:oddHBand="1" w:evenHBand="0" w:firstRowFirstColumn="0" w:firstRowLastColumn="0" w:lastRowFirstColumn="0" w:lastRowLastColumn="0"/>
               <w:rPr>
                 <w:rFonts w:ascii="Times New Roman" w:eastAsia="楷体" w:hAnsi="Times New Roman" w:cs="Times New Roman"/>
                 <w:color w:val="000000" w:themeColor="text1"/>
@@ -17400,7 +17590,7 @@
           <w:p>
             <w:pPr>
               <w:jc w:val="center"/>
-              <w:cnfStyle w:val="000000000000" w:firstRow="0" w:lastRow="0" w:firstColumn="0" w:lastColumn="0" w:oddVBand="0" w:evenVBand="0" w:oddHBand="0" w:evenHBand="0" w:firstRowFirstColumn="0" w:firstRowLastColumn="0" w:lastRowFirstColumn="0" w:lastRowLastColumn="0"/>
+              <w:cnfStyle w:val="000000100000" w:firstRow="0" w:lastRow="0" w:firstColumn="0" w:lastColumn="0" w:oddVBand="0" w:evenVBand="0" w:oddHBand="1" w:evenHBand="0" w:firstRowFirstColumn="0" w:firstRowLastColumn="0" w:lastRowFirstColumn="0" w:lastRowLastColumn="0"/>
               <w:rPr>
                 <w:rFonts w:ascii="Times New Roman" w:eastAsia="楷体" w:hAnsi="Times New Roman" w:cs="Times New Roman"/>
                 <w:color w:val="000000" w:themeColor="text1"/>
@@ -17425,7 +17615,7 @@
           <w:p>
             <w:pPr>
               <w:jc w:val="center"/>
-              <w:cnfStyle w:val="000000000000" w:firstRow="0" w:lastRow="0" w:firstColumn="0" w:lastColumn="0" w:oddVBand="0" w:evenVBand="0" w:oddHBand="0" w:evenHBand="0" w:firstRowFirstColumn="0" w:firstRowLastColumn="0" w:lastRowFirstColumn="0" w:lastRowLastColumn="0"/>
+              <w:cnfStyle w:val="000000100000" w:firstRow="0" w:lastRow="0" w:firstColumn="0" w:lastColumn="0" w:oddVBand="0" w:evenVBand="0" w:oddHBand="1" w:evenHBand="0" w:firstRowFirstColumn="0" w:firstRowLastColumn="0" w:lastRowFirstColumn="0" w:lastRowLastColumn="0"/>
               <w:rPr>
                 <w:rFonts w:ascii="Times New Roman" w:eastAsia="楷体" w:hAnsi="Times New Roman" w:cs="Times New Roman"/>
                 <w:color w:val="000000" w:themeColor="text1"/>
@@ -17450,7 +17640,7 @@
           <w:p>
             <w:pPr>
               <w:jc w:val="center"/>
-              <w:cnfStyle w:val="000000000000" w:firstRow="0" w:lastRow="0" w:firstColumn="0" w:lastColumn="0" w:oddVBand="0" w:evenVBand="0" w:oddHBand="0" w:evenHBand="0" w:firstRowFirstColumn="0" w:firstRowLastColumn="0" w:lastRowFirstColumn="0" w:lastRowLastColumn="0"/>
+              <w:cnfStyle w:val="000000100000" w:firstRow="0" w:lastRow="0" w:firstColumn="0" w:lastColumn="0" w:oddVBand="0" w:evenVBand="0" w:oddHBand="1" w:evenHBand="0" w:firstRowFirstColumn="0" w:firstRowLastColumn="0" w:lastRowFirstColumn="0" w:lastRowLastColumn="0"/>
               <w:rPr>
                 <w:rFonts w:ascii="Times New Roman" w:eastAsia="楷体" w:hAnsi="Times New Roman" w:cs="Times New Roman"/>
                 <w:color w:val="000000" w:themeColor="text1"/>
@@ -18008,10 +18198,10 @@
           <w:rFonts w:ascii="Times New Roman" w:hAnsi="Times New Roman"/>
         </w:rPr>
         <w:object w:dxaOrig="6183" w:dyaOrig="7931" w14:anchorId="56646052">
-          <v:shape id="_x0000_i1026" type="#_x0000_t75" style="width:179.8pt;height:230.6pt" o:ole="">
+          <v:shape id="_x0000_i1026" type="#_x0000_t75" style="width:180pt;height:231pt" o:ole="">
             <v:imagedata r:id="rId15" o:title=""/>
           </v:shape>
-          <o:OLEObject Type="Embed" ProgID="Visio.Drawing.11" ShapeID="_x0000_i1026" DrawAspect="Content" ObjectID="_1714829442" r:id="rId16"/>
+          <o:OLEObject Type="Embed" ProgID="Visio.Drawing.11" ShapeID="_x0000_i1026" DrawAspect="Content" ObjectID="_1715020653" r:id="rId16"/>
         </w:object>
       </w:r>
     </w:p>
@@ -19274,10 +19464,10 @@
           <w:rFonts w:ascii="Times New Roman" w:hAnsi="Times New Roman"/>
         </w:rPr>
         <w:object w:dxaOrig="11279" w:dyaOrig="8239" w14:anchorId="63D00460">
-          <v:shape id="_x0000_i1027" type="#_x0000_t75" style="width:409.9pt;height:299.5pt" o:ole="">
+          <v:shape id="_x0000_i1027" type="#_x0000_t75" style="width:410pt;height:299.5pt" o:ole="">
             <v:imagedata r:id="rId17" o:title=""/>
           </v:shape>
-          <o:OLEObject Type="Embed" ProgID="Visio.Drawing.11" ShapeID="_x0000_i1027" DrawAspect="Content" ObjectID="_1714829443" r:id="rId18"/>
+          <o:OLEObject Type="Embed" ProgID="Visio.Drawing.11" ShapeID="_x0000_i1027" DrawAspect="Content" ObjectID="_1715020654" r:id="rId18"/>
         </w:object>
       </w:r>
     </w:p>

</xml_diff>